<commit_message>
Agregando Funcion descargar guia de inspeccion
</commit_message>
<xml_diff>
--- a/staticfiles/assets/Inspeccion_2025.docx
+++ b/staticfiles/assets/Inspeccion_2025.docx
@@ -1,6 +1,6 @@
 
 <file path=word/document.xml><?xml version="1.0" encoding="utf-8"?>
-<w:document xmlns:wpc="http://schemas.microsoft.com/office/word/2010/wordprocessingCanvas" xmlns:mc="http://schemas.openxmlformats.org/markup-compatibility/2006" xmlns:o="urn:schemas-microsoft-com:office:office" xmlns:r="http://schemas.openxmlformats.org/officeDocument/2006/relationships" xmlns:m="http://schemas.openxmlformats.org/officeDocument/2006/math" xmlns:v="urn:schemas-microsoft-com:vml" xmlns:wp14="http://schemas.microsoft.com/office/word/2010/wordprocessingDrawing" xmlns:wp="http://schemas.openxmlformats.org/drawingml/2006/wordprocessingDrawing" xmlns:w10="urn:schemas-microsoft-com:office:word" xmlns:w="http://schemas.openxmlformats.org/wordprocessingml/2006/main" xmlns:w14="http://schemas.microsoft.com/office/word/2010/wordml" xmlns:w15="http://schemas.microsoft.com/office/word/2012/wordml" xmlns:wpg="http://schemas.microsoft.com/office/word/2010/wordprocessingGroup" xmlns:wpi="http://schemas.microsoft.com/office/word/2010/wordprocessingInk" xmlns:wne="http://schemas.microsoft.com/office/word/2006/wordml" xmlns:wps="http://schemas.microsoft.com/office/word/2010/wordprocessingShape" mc:Ignorable="w14 w15 wp14">
+<w:document xmlns:wpc="http://schemas.microsoft.com/office/word/2010/wordprocessingCanvas" xmlns:cx="http://schemas.microsoft.com/office/drawing/2014/chartex" xmlns:mc="http://schemas.openxmlformats.org/markup-compatibility/2006" xmlns:o="urn:schemas-microsoft-com:office:office" xmlns:r="http://schemas.openxmlformats.org/officeDocument/2006/relationships" xmlns:m="http://schemas.openxmlformats.org/officeDocument/2006/math" xmlns:v="urn:schemas-microsoft-com:vml" xmlns:wp14="http://schemas.microsoft.com/office/word/2010/wordprocessingDrawing" xmlns:wp="http://schemas.openxmlformats.org/drawingml/2006/wordprocessingDrawing" xmlns:w10="urn:schemas-microsoft-com:office:word" xmlns:w="http://schemas.openxmlformats.org/wordprocessingml/2006/main" xmlns:w14="http://schemas.microsoft.com/office/word/2010/wordml" xmlns:w15="http://schemas.microsoft.com/office/word/2012/wordml" xmlns:w16se="http://schemas.microsoft.com/office/word/2015/wordml/symex" xmlns:wpg="http://schemas.microsoft.com/office/word/2010/wordprocessingGroup" xmlns:wpi="http://schemas.microsoft.com/office/word/2010/wordprocessingInk" xmlns:wne="http://schemas.microsoft.com/office/word/2006/wordml" xmlns:wps="http://schemas.microsoft.com/office/word/2010/wordprocessingShape" mc:Ignorable="w14 w15 w16se wp14">
   <w:body>
     <w:p>
       <w:pPr>
@@ -1308,7 +1308,6 @@
                 <w:lang w:val="es-MX"/>
               </w:rPr>
             </w:pPr>
-            <w:bookmarkStart w:id="0" w:name="_GoBack"/>
             <w:r>
               <w:rPr>
                 <w:rFonts w:ascii="Arial" w:hAnsi="Arial" w:cs="Arial"/>
@@ -1319,25 +1318,17 @@
               </w:rPr>
               <w:t>Encargado de Atención Y Recepción de Documentación</w:t>
             </w:r>
+            <w:r>
+              <w:rPr>
+                <w:rFonts w:ascii="Arial" w:hAnsi="Arial" w:cs="Arial"/>
+                <w:sz w:val="16"/>
+                <w:szCs w:val="16"/>
+                <w:lang w:val="es-MX"/>
+              </w:rPr>
+              <w:t>:</w:t>
+            </w:r>
+            <w:bookmarkStart w:id="0" w:name="_GoBack"/>
             <w:bookmarkEnd w:id="0"/>
-            <w:r>
-              <w:rPr>
-                <w:rFonts w:ascii="Arial" w:hAnsi="Arial" w:cs="Arial"/>
-                <w:sz w:val="16"/>
-                <w:szCs w:val="16"/>
-                <w:lang w:val="es-MX"/>
-              </w:rPr>
-              <w:t>:</w:t>
-            </w:r>
-            <w:r>
-              <w:rPr>
-                <w:rFonts w:ascii="Arial" w:hAnsi="Arial" w:cs="Arial"/>
-                <w:sz w:val="16"/>
-                <w:szCs w:val="16"/>
-                <w:lang w:val="es-MX"/>
-              </w:rPr>
-              <w:t xml:space="preserve"> {{Encargado_Atencion}}</w:t>
-            </w:r>
           </w:p>
           <w:p>
             <w:pPr>
@@ -7890,7 +7881,7 @@
 </file>
 
 <file path=word/endnotes.xml><?xml version="1.0" encoding="utf-8"?>
-<w:endnotes xmlns:wpc="http://schemas.microsoft.com/office/word/2010/wordprocessingCanvas" xmlns:mc="http://schemas.openxmlformats.org/markup-compatibility/2006" xmlns:o="urn:schemas-microsoft-com:office:office" xmlns:r="http://schemas.openxmlformats.org/officeDocument/2006/relationships" xmlns:m="http://schemas.openxmlformats.org/officeDocument/2006/math" xmlns:v="urn:schemas-microsoft-com:vml" xmlns:wp14="http://schemas.microsoft.com/office/word/2010/wordprocessingDrawing" xmlns:wp="http://schemas.openxmlformats.org/drawingml/2006/wordprocessingDrawing" xmlns:w10="urn:schemas-microsoft-com:office:word" xmlns:w="http://schemas.openxmlformats.org/wordprocessingml/2006/main" xmlns:w14="http://schemas.microsoft.com/office/word/2010/wordml" xmlns:w15="http://schemas.microsoft.com/office/word/2012/wordml" xmlns:wpg="http://schemas.microsoft.com/office/word/2010/wordprocessingGroup" xmlns:wpi="http://schemas.microsoft.com/office/word/2010/wordprocessingInk" xmlns:wne="http://schemas.microsoft.com/office/word/2006/wordml" xmlns:wps="http://schemas.microsoft.com/office/word/2010/wordprocessingShape" mc:Ignorable="w14 w15 wp14">
+<w:endnotes xmlns:wpc="http://schemas.microsoft.com/office/word/2010/wordprocessingCanvas" xmlns:cx="http://schemas.microsoft.com/office/drawing/2014/chartex" xmlns:mc="http://schemas.openxmlformats.org/markup-compatibility/2006" xmlns:o="urn:schemas-microsoft-com:office:office" xmlns:r="http://schemas.openxmlformats.org/officeDocument/2006/relationships" xmlns:m="http://schemas.openxmlformats.org/officeDocument/2006/math" xmlns:v="urn:schemas-microsoft-com:vml" xmlns:wp14="http://schemas.microsoft.com/office/word/2010/wordprocessingDrawing" xmlns:wp="http://schemas.openxmlformats.org/drawingml/2006/wordprocessingDrawing" xmlns:w10="urn:schemas-microsoft-com:office:word" xmlns:w="http://schemas.openxmlformats.org/wordprocessingml/2006/main" xmlns:w14="http://schemas.microsoft.com/office/word/2010/wordml" xmlns:w15="http://schemas.microsoft.com/office/word/2012/wordml" xmlns:w16se="http://schemas.microsoft.com/office/word/2015/wordml/symex" xmlns:wpg="http://schemas.microsoft.com/office/word/2010/wordprocessingGroup" xmlns:wpi="http://schemas.microsoft.com/office/word/2010/wordprocessingInk" xmlns:wne="http://schemas.microsoft.com/office/word/2006/wordml" xmlns:wps="http://schemas.microsoft.com/office/word/2010/wordprocessingShape" mc:Ignorable="w14 w15 w16se wp14">
   <w:endnote w:type="separator" w:id="-1">
     <w:p>
       <w:r>
@@ -7912,7 +7903,7 @@
 </file>
 
 <file path=word/footer1.xml><?xml version="1.0" encoding="utf-8"?>
-<w:ftr xmlns:wpc="http://schemas.microsoft.com/office/word/2010/wordprocessingCanvas" xmlns:mc="http://schemas.openxmlformats.org/markup-compatibility/2006" xmlns:o="urn:schemas-microsoft-com:office:office" xmlns:r="http://schemas.openxmlformats.org/officeDocument/2006/relationships" xmlns:m="http://schemas.openxmlformats.org/officeDocument/2006/math" xmlns:v="urn:schemas-microsoft-com:vml" xmlns:wp14="http://schemas.microsoft.com/office/word/2010/wordprocessingDrawing" xmlns:wp="http://schemas.openxmlformats.org/drawingml/2006/wordprocessingDrawing" xmlns:w10="urn:schemas-microsoft-com:office:word" xmlns:w="http://schemas.openxmlformats.org/wordprocessingml/2006/main" xmlns:w14="http://schemas.microsoft.com/office/word/2010/wordml" xmlns:w15="http://schemas.microsoft.com/office/word/2012/wordml" xmlns:wpg="http://schemas.microsoft.com/office/word/2010/wordprocessingGroup" xmlns:wpi="http://schemas.microsoft.com/office/word/2010/wordprocessingInk" xmlns:wne="http://schemas.microsoft.com/office/word/2006/wordml" xmlns:wps="http://schemas.microsoft.com/office/word/2010/wordprocessingShape" mc:Ignorable="w14 w15 wp14">
+<w:ftr xmlns:wpc="http://schemas.microsoft.com/office/word/2010/wordprocessingCanvas" xmlns:cx="http://schemas.microsoft.com/office/drawing/2014/chartex" xmlns:mc="http://schemas.openxmlformats.org/markup-compatibility/2006" xmlns:o="urn:schemas-microsoft-com:office:office" xmlns:r="http://schemas.openxmlformats.org/officeDocument/2006/relationships" xmlns:m="http://schemas.openxmlformats.org/officeDocument/2006/math" xmlns:v="urn:schemas-microsoft-com:vml" xmlns:wp14="http://schemas.microsoft.com/office/word/2010/wordprocessingDrawing" xmlns:wp="http://schemas.openxmlformats.org/drawingml/2006/wordprocessingDrawing" xmlns:w10="urn:schemas-microsoft-com:office:word" xmlns:w="http://schemas.openxmlformats.org/wordprocessingml/2006/main" xmlns:w14="http://schemas.microsoft.com/office/word/2010/wordml" xmlns:w15="http://schemas.microsoft.com/office/word/2012/wordml" xmlns:w16se="http://schemas.microsoft.com/office/word/2015/wordml/symex" xmlns:wpg="http://schemas.microsoft.com/office/word/2010/wordprocessingGroup" xmlns:wpi="http://schemas.microsoft.com/office/word/2010/wordprocessingInk" xmlns:wne="http://schemas.microsoft.com/office/word/2006/wordml" xmlns:wps="http://schemas.microsoft.com/office/word/2010/wordprocessingShape" mc:Ignorable="w14 w15 w16se wp14">
   <w:p>
     <w:pPr>
       <w:pStyle w:val="Piedepgina"/>
@@ -7920,7 +7911,7 @@
     <w:r>
       <w:rPr>
         <w:noProof/>
-        <w:lang w:eastAsia="es-VE"/>
+        <w:lang w:val="en-US"/>
       </w:rPr>
       <mc:AlternateContent>
         <mc:Choice Requires="wps">
@@ -8213,7 +8204,7 @@
             </wp:anchor>
           </w:drawing>
         </mc:Choice>
-        <mc:Fallback xmlns:cx="http://schemas.microsoft.com/office/drawing/2014/chartex" xmlns:cx1="http://schemas.microsoft.com/office/drawing/2015/9/8/chartex" xmlns:cx2="http://schemas.microsoft.com/office/drawing/2015/10/21/chartex" xmlns:cx3="http://schemas.microsoft.com/office/drawing/2016/5/9/chartex" xmlns:cx4="http://schemas.microsoft.com/office/drawing/2016/5/10/chartex" xmlns:cx5="http://schemas.microsoft.com/office/drawing/2016/5/11/chartex" xmlns:cx6="http://schemas.microsoft.com/office/drawing/2016/5/12/chartex" xmlns:cx7="http://schemas.microsoft.com/office/drawing/2016/5/13/chartex" xmlns:cx8="http://schemas.microsoft.com/office/drawing/2016/5/14/chartex" xmlns:aink="http://schemas.microsoft.com/office/drawing/2016/ink" xmlns:am3d="http://schemas.microsoft.com/office/drawing/2017/model3d" xmlns:oel="http://schemas.microsoft.com/office/2019/extlst" xmlns:w16cex="http://schemas.microsoft.com/office/word/2018/wordml/cex" xmlns:w16cid="http://schemas.microsoft.com/office/word/2016/wordml/cid" xmlns:w16="http://schemas.microsoft.com/office/word/2018/wordml" xmlns:w16du="http://schemas.microsoft.com/office/word/2023/wordml/word16du" xmlns:w16sdtdh="http://schemas.microsoft.com/office/word/2020/wordml/sdtdatahash" xmlns:w16sdtfl="http://schemas.microsoft.com/office/word/2024/wordml/sdtformatlock" xmlns:w16se="http://schemas.microsoft.com/office/word/2015/wordml/symex">
+        <mc:Fallback xmlns:w16sdtfl="http://schemas.microsoft.com/office/word/2024/wordml/sdtformatlock" xmlns:w16sdtdh="http://schemas.microsoft.com/office/word/2020/wordml/sdtdatahash" xmlns:w16du="http://schemas.microsoft.com/office/word/2023/wordml/word16du" xmlns:w16="http://schemas.microsoft.com/office/word/2018/wordml" xmlns:w16cid="http://schemas.microsoft.com/office/word/2016/wordml/cid" xmlns:w16cex="http://schemas.microsoft.com/office/word/2018/wordml/cex" xmlns:oel="http://schemas.microsoft.com/office/2019/extlst" xmlns:am3d="http://schemas.microsoft.com/office/drawing/2017/model3d" xmlns:aink="http://schemas.microsoft.com/office/drawing/2016/ink" xmlns:cx8="http://schemas.microsoft.com/office/drawing/2016/5/14/chartex" xmlns:cx7="http://schemas.microsoft.com/office/drawing/2016/5/13/chartex" xmlns:cx6="http://schemas.microsoft.com/office/drawing/2016/5/12/chartex" xmlns:cx5="http://schemas.microsoft.com/office/drawing/2016/5/11/chartex" xmlns:cx4="http://schemas.microsoft.com/office/drawing/2016/5/10/chartex" xmlns:cx3="http://schemas.microsoft.com/office/drawing/2016/5/9/chartex" xmlns:cx2="http://schemas.microsoft.com/office/drawing/2015/10/21/chartex" xmlns:cx1="http://schemas.microsoft.com/office/drawing/2015/9/8/chartex">
           <w:pict>
             <v:shapetype w14:anchorId="62B444EA" id="_x0000_t202" coordsize="21600,21600" o:spt="202" path="m,l,21600r21600,l21600,xe">
               <v:stroke joinstyle="miter"/>
@@ -8448,7 +8439,7 @@
     <w:r>
       <w:rPr>
         <w:noProof/>
-        <w:lang w:eastAsia="es-VE"/>
+        <w:lang w:val="en-US"/>
       </w:rPr>
       <mc:AlternateContent>
         <mc:Choice Requires="wps">
@@ -8513,7 +8504,7 @@
             </wp:anchor>
           </w:drawing>
         </mc:Choice>
-        <mc:Fallback xmlns:cx="http://schemas.microsoft.com/office/drawing/2014/chartex" xmlns:cx1="http://schemas.microsoft.com/office/drawing/2015/9/8/chartex" xmlns:cx2="http://schemas.microsoft.com/office/drawing/2015/10/21/chartex" xmlns:cx3="http://schemas.microsoft.com/office/drawing/2016/5/9/chartex" xmlns:cx4="http://schemas.microsoft.com/office/drawing/2016/5/10/chartex" xmlns:cx5="http://schemas.microsoft.com/office/drawing/2016/5/11/chartex" xmlns:cx6="http://schemas.microsoft.com/office/drawing/2016/5/12/chartex" xmlns:cx7="http://schemas.microsoft.com/office/drawing/2016/5/13/chartex" xmlns:cx8="http://schemas.microsoft.com/office/drawing/2016/5/14/chartex" xmlns:aink="http://schemas.microsoft.com/office/drawing/2016/ink" xmlns:am3d="http://schemas.microsoft.com/office/drawing/2017/model3d" xmlns:oel="http://schemas.microsoft.com/office/2019/extlst" xmlns:w16cex="http://schemas.microsoft.com/office/word/2018/wordml/cex" xmlns:w16cid="http://schemas.microsoft.com/office/word/2016/wordml/cid" xmlns:w16="http://schemas.microsoft.com/office/word/2018/wordml" xmlns:w16du="http://schemas.microsoft.com/office/word/2023/wordml/word16du" xmlns:w16sdtdh="http://schemas.microsoft.com/office/word/2020/wordml/sdtdatahash" xmlns:w16sdtfl="http://schemas.microsoft.com/office/word/2024/wordml/sdtformatlock" xmlns:w16se="http://schemas.microsoft.com/office/word/2015/wordml/symex">
+        <mc:Fallback xmlns:w16sdtfl="http://schemas.microsoft.com/office/word/2024/wordml/sdtformatlock" xmlns:w16sdtdh="http://schemas.microsoft.com/office/word/2020/wordml/sdtdatahash" xmlns:w16du="http://schemas.microsoft.com/office/word/2023/wordml/word16du" xmlns:w16="http://schemas.microsoft.com/office/word/2018/wordml" xmlns:w16cid="http://schemas.microsoft.com/office/word/2016/wordml/cid" xmlns:w16cex="http://schemas.microsoft.com/office/word/2018/wordml/cex" xmlns:oel="http://schemas.microsoft.com/office/2019/extlst" xmlns:am3d="http://schemas.microsoft.com/office/drawing/2017/model3d" xmlns:aink="http://schemas.microsoft.com/office/drawing/2016/ink" xmlns:cx8="http://schemas.microsoft.com/office/drawing/2016/5/14/chartex" xmlns:cx7="http://schemas.microsoft.com/office/drawing/2016/5/13/chartex" xmlns:cx6="http://schemas.microsoft.com/office/drawing/2016/5/12/chartex" xmlns:cx5="http://schemas.microsoft.com/office/drawing/2016/5/11/chartex" xmlns:cx4="http://schemas.microsoft.com/office/drawing/2016/5/10/chartex" xmlns:cx3="http://schemas.microsoft.com/office/drawing/2016/5/9/chartex" xmlns:cx2="http://schemas.microsoft.com/office/drawing/2015/10/21/chartex" xmlns:cx1="http://schemas.microsoft.com/office/drawing/2015/9/8/chartex">
           <w:pict>
             <v:shape w14:anchorId="27BFD393" id="Cuadro de texto 4" o:spid="_x0000_s1036" type="#_x0000_t202" style="position:absolute;margin-left:52.5pt;margin-top:-12.2pt;width:78pt;height:24pt;z-index:251658241;visibility:visible;mso-wrap-style:square;mso-width-percent:0;mso-height-percent:0;mso-wrap-distance-left:9pt;mso-wrap-distance-top:0;mso-wrap-distance-right:9pt;mso-wrap-distance-bottom:0;mso-position-horizontal:absolute;mso-position-horizontal-relative:left-margin-area;mso-position-vertical:absolute;mso-position-vertical-relative:text;mso-width-percent:0;mso-height-percent:0;mso-width-relative:margin;mso-height-relative:margin;v-text-anchor:top" o:gfxdata="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" filled="f" stroked="f" strokeweight=".5pt">
               <v:textbox>
@@ -8539,7 +8530,7 @@
 </file>
 
 <file path=word/footnotes.xml><?xml version="1.0" encoding="utf-8"?>
-<w:footnotes xmlns:wpc="http://schemas.microsoft.com/office/word/2010/wordprocessingCanvas" xmlns:mc="http://schemas.openxmlformats.org/markup-compatibility/2006" xmlns:o="urn:schemas-microsoft-com:office:office" xmlns:r="http://schemas.openxmlformats.org/officeDocument/2006/relationships" xmlns:m="http://schemas.openxmlformats.org/officeDocument/2006/math" xmlns:v="urn:schemas-microsoft-com:vml" xmlns:wp14="http://schemas.microsoft.com/office/word/2010/wordprocessingDrawing" xmlns:wp="http://schemas.openxmlformats.org/drawingml/2006/wordprocessingDrawing" xmlns:w10="urn:schemas-microsoft-com:office:word" xmlns:w="http://schemas.openxmlformats.org/wordprocessingml/2006/main" xmlns:w14="http://schemas.microsoft.com/office/word/2010/wordml" xmlns:w15="http://schemas.microsoft.com/office/word/2012/wordml" xmlns:wpg="http://schemas.microsoft.com/office/word/2010/wordprocessingGroup" xmlns:wpi="http://schemas.microsoft.com/office/word/2010/wordprocessingInk" xmlns:wne="http://schemas.microsoft.com/office/word/2006/wordml" xmlns:wps="http://schemas.microsoft.com/office/word/2010/wordprocessingShape" mc:Ignorable="w14 w15 wp14">
+<w:footnotes xmlns:wpc="http://schemas.microsoft.com/office/word/2010/wordprocessingCanvas" xmlns:cx="http://schemas.microsoft.com/office/drawing/2014/chartex" xmlns:mc="http://schemas.openxmlformats.org/markup-compatibility/2006" xmlns:o="urn:schemas-microsoft-com:office:office" xmlns:r="http://schemas.openxmlformats.org/officeDocument/2006/relationships" xmlns:m="http://schemas.openxmlformats.org/officeDocument/2006/math" xmlns:v="urn:schemas-microsoft-com:vml" xmlns:wp14="http://schemas.microsoft.com/office/word/2010/wordprocessingDrawing" xmlns:wp="http://schemas.openxmlformats.org/drawingml/2006/wordprocessingDrawing" xmlns:w10="urn:schemas-microsoft-com:office:word" xmlns:w="http://schemas.openxmlformats.org/wordprocessingml/2006/main" xmlns:w14="http://schemas.microsoft.com/office/word/2010/wordml" xmlns:w15="http://schemas.microsoft.com/office/word/2012/wordml" xmlns:w16se="http://schemas.microsoft.com/office/word/2015/wordml/symex" xmlns:wpg="http://schemas.microsoft.com/office/word/2010/wordprocessingGroup" xmlns:wpi="http://schemas.microsoft.com/office/word/2010/wordprocessingInk" xmlns:wne="http://schemas.microsoft.com/office/word/2006/wordml" xmlns:wps="http://schemas.microsoft.com/office/word/2010/wordprocessingShape" mc:Ignorable="w14 w15 w16se wp14">
   <w:footnote w:type="separator" w:id="-1">
     <w:p>
       <w:r>
@@ -8561,7 +8552,7 @@
 </file>
 
 <file path=word/header1.xml><?xml version="1.0" encoding="utf-8"?>
-<w:hdr xmlns:wpc="http://schemas.microsoft.com/office/word/2010/wordprocessingCanvas" xmlns:mc="http://schemas.openxmlformats.org/markup-compatibility/2006" xmlns:o="urn:schemas-microsoft-com:office:office" xmlns:r="http://schemas.openxmlformats.org/officeDocument/2006/relationships" xmlns:m="http://schemas.openxmlformats.org/officeDocument/2006/math" xmlns:v="urn:schemas-microsoft-com:vml" xmlns:wp14="http://schemas.microsoft.com/office/word/2010/wordprocessingDrawing" xmlns:wp="http://schemas.openxmlformats.org/drawingml/2006/wordprocessingDrawing" xmlns:w10="urn:schemas-microsoft-com:office:word" xmlns:w="http://schemas.openxmlformats.org/wordprocessingml/2006/main" xmlns:w14="http://schemas.microsoft.com/office/word/2010/wordml" xmlns:w15="http://schemas.microsoft.com/office/word/2012/wordml" xmlns:wpg="http://schemas.microsoft.com/office/word/2010/wordprocessingGroup" xmlns:wpi="http://schemas.microsoft.com/office/word/2010/wordprocessingInk" xmlns:wne="http://schemas.microsoft.com/office/word/2006/wordml" xmlns:wps="http://schemas.microsoft.com/office/word/2010/wordprocessingShape" mc:Ignorable="w14 w15 wp14">
+<w:hdr xmlns:wpc="http://schemas.microsoft.com/office/word/2010/wordprocessingCanvas" xmlns:cx="http://schemas.microsoft.com/office/drawing/2014/chartex" xmlns:mc="http://schemas.openxmlformats.org/markup-compatibility/2006" xmlns:o="urn:schemas-microsoft-com:office:office" xmlns:r="http://schemas.openxmlformats.org/officeDocument/2006/relationships" xmlns:m="http://schemas.openxmlformats.org/officeDocument/2006/math" xmlns:v="urn:schemas-microsoft-com:vml" xmlns:wp14="http://schemas.microsoft.com/office/word/2010/wordprocessingDrawing" xmlns:wp="http://schemas.openxmlformats.org/drawingml/2006/wordprocessingDrawing" xmlns:w10="urn:schemas-microsoft-com:office:word" xmlns:w="http://schemas.openxmlformats.org/wordprocessingml/2006/main" xmlns:w14="http://schemas.microsoft.com/office/word/2010/wordml" xmlns:w15="http://schemas.microsoft.com/office/word/2012/wordml" xmlns:w16se="http://schemas.microsoft.com/office/word/2015/wordml/symex" xmlns:wpg="http://schemas.microsoft.com/office/word/2010/wordprocessingGroup" xmlns:wpi="http://schemas.microsoft.com/office/word/2010/wordprocessingInk" xmlns:wne="http://schemas.microsoft.com/office/word/2006/wordml" xmlns:wps="http://schemas.microsoft.com/office/word/2010/wordprocessingShape" mc:Ignorable="w14 w15 w16se wp14">
   <w:p>
     <w:pPr>
       <w:rPr>
@@ -8574,7 +8565,7 @@
         <w:rFonts w:ascii="Arial" w:hAnsi="Arial" w:cs="Arial"/>
         <w:b/>
         <w:noProof/>
-        <w:lang w:eastAsia="es-VE"/>
+        <w:lang w:val="en-US" w:eastAsia="en-US"/>
       </w:rPr>
       <mc:AlternateContent>
         <mc:Choice Requires="wpg">
@@ -9019,7 +9010,7 @@
             </wp:anchor>
           </w:drawing>
         </mc:Choice>
-        <mc:Fallback xmlns:cx="http://schemas.microsoft.com/office/drawing/2014/chartex" xmlns:cx1="http://schemas.microsoft.com/office/drawing/2015/9/8/chartex" xmlns:cx2="http://schemas.microsoft.com/office/drawing/2015/10/21/chartex" xmlns:cx3="http://schemas.microsoft.com/office/drawing/2016/5/9/chartex" xmlns:cx4="http://schemas.microsoft.com/office/drawing/2016/5/10/chartex" xmlns:cx5="http://schemas.microsoft.com/office/drawing/2016/5/11/chartex" xmlns:cx6="http://schemas.microsoft.com/office/drawing/2016/5/12/chartex" xmlns:cx7="http://schemas.microsoft.com/office/drawing/2016/5/13/chartex" xmlns:cx8="http://schemas.microsoft.com/office/drawing/2016/5/14/chartex" xmlns:aink="http://schemas.microsoft.com/office/drawing/2016/ink" xmlns:am3d="http://schemas.microsoft.com/office/drawing/2017/model3d" xmlns:oel="http://schemas.microsoft.com/office/2019/extlst" xmlns:w16cex="http://schemas.microsoft.com/office/word/2018/wordml/cex" xmlns:w16cid="http://schemas.microsoft.com/office/word/2016/wordml/cid" xmlns:w16="http://schemas.microsoft.com/office/word/2018/wordml" xmlns:w16du="http://schemas.microsoft.com/office/word/2023/wordml/word16du" xmlns:w16sdtdh="http://schemas.microsoft.com/office/word/2020/wordml/sdtdatahash" xmlns:w16sdtfl="http://schemas.microsoft.com/office/word/2024/wordml/sdtformatlock" xmlns:w16se="http://schemas.microsoft.com/office/word/2015/wordml/symex">
+        <mc:Fallback xmlns:w16sdtfl="http://schemas.microsoft.com/office/word/2024/wordml/sdtformatlock" xmlns:w16sdtdh="http://schemas.microsoft.com/office/word/2020/wordml/sdtdatahash" xmlns:w16du="http://schemas.microsoft.com/office/word/2023/wordml/word16du" xmlns:w16="http://schemas.microsoft.com/office/word/2018/wordml" xmlns:w16cid="http://schemas.microsoft.com/office/word/2016/wordml/cid" xmlns:w16cex="http://schemas.microsoft.com/office/word/2018/wordml/cex" xmlns:oel="http://schemas.microsoft.com/office/2019/extlst" xmlns:am3d="http://schemas.microsoft.com/office/drawing/2017/model3d" xmlns:aink="http://schemas.microsoft.com/office/drawing/2016/ink" xmlns:cx8="http://schemas.microsoft.com/office/drawing/2016/5/14/chartex" xmlns:cx7="http://schemas.microsoft.com/office/drawing/2016/5/13/chartex" xmlns:cx6="http://schemas.microsoft.com/office/drawing/2016/5/12/chartex" xmlns:cx5="http://schemas.microsoft.com/office/drawing/2016/5/11/chartex" xmlns:cx4="http://schemas.microsoft.com/office/drawing/2016/5/10/chartex" xmlns:cx3="http://schemas.microsoft.com/office/drawing/2016/5/9/chartex" xmlns:cx2="http://schemas.microsoft.com/office/drawing/2015/10/21/chartex" xmlns:cx1="http://schemas.microsoft.com/office/drawing/2015/9/8/chartex">
           <w:pict>
             <v:group w14:anchorId="17F7BC96" id="Grupo 3" o:spid="_x0000_s1026" style="position:absolute;margin-left:-73.95pt;margin-top:-136.9pt;width:585.4pt;height:434.8pt;z-index:251658242;mso-height-relative:margin" coordorigin=",536" coordsize="74348,56121" o:gfxdata="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">
               <v:group id="Grupo 10" o:spid="_x0000_s1027" style="position:absolute;top:15049;width:74348;height:12852" coordsize="74348,12852" o:gfxdata="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">
@@ -9266,7 +9257,7 @@
     <w:r>
       <w:rPr>
         <w:noProof/>
-        <w:lang w:eastAsia="es-VE"/>
+        <w:lang w:val="en-US" w:eastAsia="en-US"/>
       </w:rPr>
       <w:drawing>
         <wp:anchor distT="0" distB="0" distL="114300" distR="114300" simplePos="0" relativeHeight="251658243" behindDoc="1" locked="0" layoutInCell="1" allowOverlap="1" wp14:anchorId="7CCF66E0" wp14:editId="4B9123F6">
@@ -9337,8 +9328,8 @@
 </file>
 
 <file path=word/numbering.xml><?xml version="1.0" encoding="utf-8"?>
-<w:numbering xmlns:wpc="http://schemas.microsoft.com/office/word/2010/wordprocessingCanvas" xmlns:mc="http://schemas.openxmlformats.org/markup-compatibility/2006" xmlns:o="urn:schemas-microsoft-com:office:office" xmlns:r="http://schemas.openxmlformats.org/officeDocument/2006/relationships" xmlns:m="http://schemas.openxmlformats.org/officeDocument/2006/math" xmlns:v="urn:schemas-microsoft-com:vml" xmlns:wp14="http://schemas.microsoft.com/office/word/2010/wordprocessingDrawing" xmlns:wp="http://schemas.openxmlformats.org/drawingml/2006/wordprocessingDrawing" xmlns:w10="urn:schemas-microsoft-com:office:word" xmlns:w="http://schemas.openxmlformats.org/wordprocessingml/2006/main" xmlns:w14="http://schemas.microsoft.com/office/word/2010/wordml" xmlns:w15="http://schemas.microsoft.com/office/word/2012/wordml" xmlns:wpg="http://schemas.microsoft.com/office/word/2010/wordprocessingGroup" xmlns:wpi="http://schemas.microsoft.com/office/word/2010/wordprocessingInk" xmlns:wne="http://schemas.microsoft.com/office/word/2006/wordml" xmlns:wps="http://schemas.microsoft.com/office/word/2010/wordprocessingShape" mc:Ignorable="w14 w15 wp14">
-  <w:abstractNum w:abstractNumId="0">
+<w:numbering xmlns:wpc="http://schemas.microsoft.com/office/word/2010/wordprocessingCanvas" xmlns:cx="http://schemas.microsoft.com/office/drawing/2014/chartex" xmlns:mc="http://schemas.openxmlformats.org/markup-compatibility/2006" xmlns:o="urn:schemas-microsoft-com:office:office" xmlns:r="http://schemas.openxmlformats.org/officeDocument/2006/relationships" xmlns:m="http://schemas.openxmlformats.org/officeDocument/2006/math" xmlns:v="urn:schemas-microsoft-com:vml" xmlns:wp14="http://schemas.microsoft.com/office/word/2010/wordprocessingDrawing" xmlns:wp="http://schemas.openxmlformats.org/drawingml/2006/wordprocessingDrawing" xmlns:w10="urn:schemas-microsoft-com:office:word" xmlns:w="http://schemas.openxmlformats.org/wordprocessingml/2006/main" xmlns:w14="http://schemas.microsoft.com/office/word/2010/wordml" xmlns:w15="http://schemas.microsoft.com/office/word/2012/wordml" xmlns:w16se="http://schemas.microsoft.com/office/word/2015/wordml/symex" xmlns:wpg="http://schemas.microsoft.com/office/word/2010/wordprocessingGroup" xmlns:wpi="http://schemas.microsoft.com/office/word/2010/wordprocessingInk" xmlns:wne="http://schemas.microsoft.com/office/word/2006/wordml" xmlns:wps="http://schemas.microsoft.com/office/word/2010/wordprocessingShape" mc:Ignorable="w14 w15 w16se wp14">
+  <w:abstractNum w:abstractNumId="0" w15:restartNumberingAfterBreak="0">
     <w:nsid w:val="00F96C31"/>
     <w:multiLevelType w:val="hybridMultilevel"/>
     <w:tmpl w:val="C4DA74AC"/>
@@ -9424,7 +9415,7 @@
       </w:pPr>
     </w:lvl>
   </w:abstractNum>
-  <w:abstractNum w:abstractNumId="1">
+  <w:abstractNum w:abstractNumId="1" w15:restartNumberingAfterBreak="0">
     <w:nsid w:val="099E10F9"/>
     <w:multiLevelType w:val="hybridMultilevel"/>
     <w:tmpl w:val="9144478C"/>
@@ -9510,7 +9501,7 @@
       </w:pPr>
     </w:lvl>
   </w:abstractNum>
-  <w:abstractNum w:abstractNumId="2">
+  <w:abstractNum w:abstractNumId="2" w15:restartNumberingAfterBreak="0">
     <w:nsid w:val="0DFD465D"/>
     <w:multiLevelType w:val="hybridMultilevel"/>
     <w:tmpl w:val="461067C6"/>
@@ -9651,7 +9642,7 @@
       </w:rPr>
     </w:lvl>
   </w:abstractNum>
-  <w:abstractNum w:abstractNumId="3">
+  <w:abstractNum w:abstractNumId="3" w15:restartNumberingAfterBreak="0">
     <w:nsid w:val="1D7A0A6E"/>
     <w:multiLevelType w:val="hybridMultilevel"/>
     <w:tmpl w:val="7AAA3288"/>
@@ -9764,7 +9755,7 @@
       </w:rPr>
     </w:lvl>
   </w:abstractNum>
-  <w:abstractNum w:abstractNumId="4">
+  <w:abstractNum w:abstractNumId="4" w15:restartNumberingAfterBreak="0">
     <w:nsid w:val="1F761902"/>
     <w:multiLevelType w:val="multilevel"/>
     <w:tmpl w:val="10A61756"/>
@@ -9896,7 +9887,7 @@
       </w:pPr>
     </w:lvl>
   </w:abstractNum>
-  <w:abstractNum w:abstractNumId="5">
+  <w:abstractNum w:abstractNumId="5" w15:restartNumberingAfterBreak="0">
     <w:nsid w:val="332F4BCB"/>
     <w:multiLevelType w:val="hybridMultilevel"/>
     <w:tmpl w:val="FF447AB0"/>
@@ -10033,7 +10024,7 @@
       </w:rPr>
     </w:lvl>
   </w:abstractNum>
-  <w:abstractNum w:abstractNumId="6">
+  <w:abstractNum w:abstractNumId="6" w15:restartNumberingAfterBreak="0">
     <w:nsid w:val="38D323B9"/>
     <w:multiLevelType w:val="hybridMultilevel"/>
     <w:tmpl w:val="575E481A"/>
@@ -10122,7 +10113,7 @@
       </w:pPr>
     </w:lvl>
   </w:abstractNum>
-  <w:abstractNum w:abstractNumId="7">
+  <w:abstractNum w:abstractNumId="7" w15:restartNumberingAfterBreak="0">
     <w:nsid w:val="48AD4EA1"/>
     <w:multiLevelType w:val="hybridMultilevel"/>
     <w:tmpl w:val="9180643A"/>
@@ -10234,7 +10225,7 @@
       </w:rPr>
     </w:lvl>
   </w:abstractNum>
-  <w:abstractNum w:abstractNumId="8">
+  <w:abstractNum w:abstractNumId="8" w15:restartNumberingAfterBreak="0">
     <w:nsid w:val="4D9D422F"/>
     <w:multiLevelType w:val="hybridMultilevel"/>
     <w:tmpl w:val="4058FC52"/>
@@ -10374,7 +10365,7 @@
       </w:rPr>
     </w:lvl>
   </w:abstractNum>
-  <w:abstractNum w:abstractNumId="9">
+  <w:abstractNum w:abstractNumId="9" w15:restartNumberingAfterBreak="0">
     <w:nsid w:val="4DD0595F"/>
     <w:multiLevelType w:val="hybridMultilevel"/>
     <w:tmpl w:val="9536BF1E"/>
@@ -10511,7 +10502,7 @@
       </w:rPr>
     </w:lvl>
   </w:abstractNum>
-  <w:abstractNum w:abstractNumId="10">
+  <w:abstractNum w:abstractNumId="10" w15:restartNumberingAfterBreak="0">
     <w:nsid w:val="50620DF2"/>
     <w:multiLevelType w:val="hybridMultilevel"/>
     <w:tmpl w:val="73F26680"/>
@@ -10652,7 +10643,7 @@
       </w:rPr>
     </w:lvl>
   </w:abstractNum>
-  <w:abstractNum w:abstractNumId="11">
+  <w:abstractNum w:abstractNumId="11" w15:restartNumberingAfterBreak="0">
     <w:nsid w:val="515D1544"/>
     <w:multiLevelType w:val="hybridMultilevel"/>
     <w:tmpl w:val="2C287BCE"/>
@@ -10789,7 +10780,7 @@
       </w:rPr>
     </w:lvl>
   </w:abstractNum>
-  <w:abstractNum w:abstractNumId="12">
+  <w:abstractNum w:abstractNumId="12" w15:restartNumberingAfterBreak="0">
     <w:nsid w:val="51FA2225"/>
     <w:multiLevelType w:val="hybridMultilevel"/>
     <w:tmpl w:val="C14299BE"/>
@@ -10902,7 +10893,7 @@
       </w:rPr>
     </w:lvl>
   </w:abstractNum>
-  <w:abstractNum w:abstractNumId="13">
+  <w:abstractNum w:abstractNumId="13" w15:restartNumberingAfterBreak="0">
     <w:nsid w:val="54E940C1"/>
     <w:multiLevelType w:val="hybridMultilevel"/>
     <w:tmpl w:val="454AB8BE"/>
@@ -10988,7 +10979,7 @@
       </w:pPr>
     </w:lvl>
   </w:abstractNum>
-  <w:abstractNum w:abstractNumId="14">
+  <w:abstractNum w:abstractNumId="14" w15:restartNumberingAfterBreak="0">
     <w:nsid w:val="58575BCC"/>
     <w:multiLevelType w:val="hybridMultilevel"/>
     <w:tmpl w:val="E5766F50"/>
@@ -11125,7 +11116,7 @@
       </w:rPr>
     </w:lvl>
   </w:abstractNum>
-  <w:abstractNum w:abstractNumId="15">
+  <w:abstractNum w:abstractNumId="15" w15:restartNumberingAfterBreak="0">
     <w:nsid w:val="702212E4"/>
     <w:multiLevelType w:val="hybridMultilevel"/>
     <w:tmpl w:val="52F286D2"/>
@@ -11215,7 +11206,7 @@
       </w:pPr>
     </w:lvl>
   </w:abstractNum>
-  <w:abstractNum w:abstractNumId="16">
+  <w:abstractNum w:abstractNumId="16" w15:restartNumberingAfterBreak="0">
     <w:nsid w:val="75BD130C"/>
     <w:multiLevelType w:val="hybridMultilevel"/>
     <w:tmpl w:val="DCEE3326"/>
@@ -11352,7 +11343,7 @@
       </w:rPr>
     </w:lvl>
   </w:abstractNum>
-  <w:abstractNum w:abstractNumId="17">
+  <w:abstractNum w:abstractNumId="17" w15:restartNumberingAfterBreak="0">
     <w:nsid w:val="78CC7215"/>
     <w:multiLevelType w:val="hybridMultilevel"/>
     <w:tmpl w:val="95C40DE0"/>
@@ -11523,7 +11514,7 @@
 </file>
 
 <file path=word/styles.xml><?xml version="1.0" encoding="utf-8"?>
-<w:styles xmlns:mc="http://schemas.openxmlformats.org/markup-compatibility/2006" xmlns:r="http://schemas.openxmlformats.org/officeDocument/2006/relationships" xmlns:w="http://schemas.openxmlformats.org/wordprocessingml/2006/main" xmlns:w14="http://schemas.microsoft.com/office/word/2010/wordml" xmlns:w15="http://schemas.microsoft.com/office/word/2012/wordml" mc:Ignorable="w14 w15">
+<w:styles xmlns:mc="http://schemas.openxmlformats.org/markup-compatibility/2006" xmlns:r="http://schemas.openxmlformats.org/officeDocument/2006/relationships" xmlns:w="http://schemas.openxmlformats.org/wordprocessingml/2006/main" xmlns:w14="http://schemas.microsoft.com/office/word/2010/wordml" xmlns:w15="http://schemas.microsoft.com/office/word/2012/wordml" xmlns:w16se="http://schemas.microsoft.com/office/word/2015/wordml/symex" mc:Ignorable="w14 w15 w16se">
   <w:docDefaults>
     <w:rPrDefault>
       <w:rPr>
@@ -12215,7 +12206,6 @@
       <w:spacing w:after="0" w:line="240" w:lineRule="auto"/>
     </w:pPr>
     <w:tblPr>
-      <w:tblInd w:w="0" w:type="dxa"/>
       <w:tblBorders>
         <w:top w:val="single" w:sz="4" w:space="0" w:color="auto"/>
         <w:left w:val="single" w:sz="4" w:space="0" w:color="auto"/>
@@ -12224,12 +12214,6 @@
         <w:insideH w:val="single" w:sz="4" w:space="0" w:color="auto"/>
         <w:insideV w:val="single" w:sz="4" w:space="0" w:color="auto"/>
       </w:tblBorders>
-      <w:tblCellMar>
-        <w:top w:w="0" w:type="dxa"/>
-        <w:left w:w="108" w:type="dxa"/>
-        <w:bottom w:w="0" w:type="dxa"/>
-        <w:right w:w="108" w:type="dxa"/>
-      </w:tblCellMar>
     </w:tblPr>
   </w:style>
   <w:style w:type="character" w:customStyle="1" w:styleId="Ttulo1Car">
@@ -12431,10 +12415,10 @@
       <w:lang w:eastAsia="es-ES"/>
     </w:rPr>
   </w:style>
-  <w:style w:type="paragraph" w:styleId="Puesto">
+  <w:style w:type="paragraph" w:styleId="Ttulo">
     <w:name w:val="Title"/>
     <w:basedOn w:val="Normal"/>
-    <w:link w:val="PuestoCar"/>
+    <w:link w:val="TtuloCar"/>
     <w:qFormat/>
     <w:rsid w:val="0023375D"/>
     <w:pPr>
@@ -12447,10 +12431,10 @@
       <w:u w:val="single"/>
     </w:rPr>
   </w:style>
-  <w:style w:type="character" w:customStyle="1" w:styleId="PuestoCar">
-    <w:name w:val="Puesto Car"/>
+  <w:style w:type="character" w:customStyle="1" w:styleId="TtuloCar">
+    <w:name w:val="Título Car"/>
     <w:basedOn w:val="Fuentedeprrafopredeter"/>
-    <w:link w:val="Puesto"/>
+    <w:link w:val="Ttulo"/>
     <w:rsid w:val="0023375D"/>
     <w:rPr>
       <w:rFonts w:ascii="Arial" w:eastAsia="Times New Roman" w:hAnsi="Arial" w:cs="Arial"/>
@@ -12959,19 +12943,12 @@
     <w:tblPr>
       <w:tblStyleRowBandSize w:val="1"/>
       <w:tblStyleColBandSize w:val="1"/>
-      <w:tblInd w:w="0" w:type="dxa"/>
       <w:tblBorders>
         <w:top w:val="single" w:sz="8" w:space="0" w:color="000000" w:themeColor="text1"/>
         <w:left w:val="single" w:sz="8" w:space="0" w:color="000000" w:themeColor="text1"/>
         <w:bottom w:val="single" w:sz="8" w:space="0" w:color="000000" w:themeColor="text1"/>
         <w:right w:val="single" w:sz="8" w:space="0" w:color="000000" w:themeColor="text1"/>
       </w:tblBorders>
-      <w:tblCellMar>
-        <w:top w:w="0" w:type="dxa"/>
-        <w:left w:w="108" w:type="dxa"/>
-        <w:bottom w:w="0" w:type="dxa"/>
-        <w:right w:w="108" w:type="dxa"/>
-      </w:tblCellMar>
     </w:tblPr>
     <w:tblStylePr w:type="firstRow">
       <w:pPr>
@@ -13351,7 +13328,7 @@
 </file>
 
 <file path=customXml/itemProps1.xml><?xml version="1.0" encoding="utf-8"?>
-<ds:datastoreItem xmlns:ds="http://schemas.openxmlformats.org/officeDocument/2006/customXml" ds:itemID="{FFF132B2-10AD-41E5-A225-32951D702B88}">
+<ds:datastoreItem xmlns:ds="http://schemas.openxmlformats.org/officeDocument/2006/customXml" ds:itemID="{9D11A23A-BCF2-4AB6-9296-560DA0B87754}">
   <ds:schemaRefs>
     <ds:schemaRef ds:uri="http://schemas.openxmlformats.org/officeDocument/2006/bibliography"/>
   </ds:schemaRefs>

</xml_diff>

<commit_message>
transformacion de docx a pdf
</commit_message>
<xml_diff>
--- a/staticfiles/assets/Inspeccion_2025.docx
+++ b/staticfiles/assets/Inspeccion_2025.docx
@@ -1,6 +1,6 @@
 
 <file path=word/document.xml><?xml version="1.0" encoding="utf-8"?>
-<w:document xmlns:wpc="http://schemas.microsoft.com/office/word/2010/wordprocessingCanvas" xmlns:cx="http://schemas.microsoft.com/office/drawing/2014/chartex" xmlns:mc="http://schemas.openxmlformats.org/markup-compatibility/2006" xmlns:o="urn:schemas-microsoft-com:office:office" xmlns:r="http://schemas.openxmlformats.org/officeDocument/2006/relationships" xmlns:m="http://schemas.openxmlformats.org/officeDocument/2006/math" xmlns:v="urn:schemas-microsoft-com:vml" xmlns:wp14="http://schemas.microsoft.com/office/word/2010/wordprocessingDrawing" xmlns:wp="http://schemas.openxmlformats.org/drawingml/2006/wordprocessingDrawing" xmlns:w10="urn:schemas-microsoft-com:office:word" xmlns:w="http://schemas.openxmlformats.org/wordprocessingml/2006/main" xmlns:w14="http://schemas.microsoft.com/office/word/2010/wordml" xmlns:w15="http://schemas.microsoft.com/office/word/2012/wordml" xmlns:w16se="http://schemas.microsoft.com/office/word/2015/wordml/symex" xmlns:wpg="http://schemas.microsoft.com/office/word/2010/wordprocessingGroup" xmlns:wpi="http://schemas.microsoft.com/office/word/2010/wordprocessingInk" xmlns:wne="http://schemas.microsoft.com/office/word/2006/wordml" xmlns:wps="http://schemas.microsoft.com/office/word/2010/wordprocessingShape" mc:Ignorable="w14 w15 w16se wp14">
+<w:document xmlns:wpc="http://schemas.microsoft.com/office/word/2010/wordprocessingCanvas" xmlns:mc="http://schemas.openxmlformats.org/markup-compatibility/2006" xmlns:o="urn:schemas-microsoft-com:office:office" xmlns:r="http://schemas.openxmlformats.org/officeDocument/2006/relationships" xmlns:m="http://schemas.openxmlformats.org/officeDocument/2006/math" xmlns:v="urn:schemas-microsoft-com:vml" xmlns:wp14="http://schemas.microsoft.com/office/word/2010/wordprocessingDrawing" xmlns:wp="http://schemas.openxmlformats.org/drawingml/2006/wordprocessingDrawing" xmlns:w10="urn:schemas-microsoft-com:office:word" xmlns:w="http://schemas.openxmlformats.org/wordprocessingml/2006/main" xmlns:w14="http://schemas.microsoft.com/office/word/2010/wordml" xmlns:w15="http://schemas.microsoft.com/office/word/2012/wordml" xmlns:wpg="http://schemas.microsoft.com/office/word/2010/wordprocessingGroup" xmlns:wpi="http://schemas.microsoft.com/office/word/2010/wordprocessingInk" xmlns:wne="http://schemas.microsoft.com/office/word/2006/wordml" xmlns:wps="http://schemas.microsoft.com/office/word/2010/wordprocessingShape" mc:Ignorable="w14 w15 wp14">
   <w:body>
     <w:p>
       <w:pPr>
@@ -175,6 +175,32 @@
                 <w:sz w:val="16"/>
                 <w:szCs w:val="16"/>
               </w:rPr>
+              <w:t>{{</w:t>
+            </w:r>
+            <w:proofErr w:type="spellStart"/>
+            <w:r>
+              <w:rPr>
+                <w:rFonts w:ascii="Arial" w:hAnsi="Arial" w:cs="Arial"/>
+                <w:sz w:val="16"/>
+                <w:szCs w:val="16"/>
+              </w:rPr>
+              <w:t>ID_Comercio</w:t>
+            </w:r>
+            <w:proofErr w:type="spellEnd"/>
+            <w:r>
+              <w:rPr>
+                <w:rFonts w:ascii="Arial" w:hAnsi="Arial" w:cs="Arial"/>
+                <w:sz w:val="16"/>
+                <w:szCs w:val="16"/>
+              </w:rPr>
+              <w:t xml:space="preserve">}}  </w:t>
+            </w:r>
+            <w:r>
+              <w:rPr>
+                <w:rFonts w:ascii="Arial" w:hAnsi="Arial" w:cs="Arial"/>
+                <w:sz w:val="16"/>
+                <w:szCs w:val="16"/>
+              </w:rPr>
               <w:t xml:space="preserve">  </w:t>
             </w:r>
             <w:r>
@@ -183,25 +209,7 @@
                 <w:sz w:val="16"/>
                 <w:szCs w:val="16"/>
               </w:rPr>
-              <w:t>{{</w:t>
-            </w:r>
-            <w:proofErr w:type="spellStart"/>
-            <w:r>
-              <w:rPr>
-                <w:rFonts w:ascii="Arial" w:hAnsi="Arial" w:cs="Arial"/>
-                <w:sz w:val="16"/>
-                <w:szCs w:val="16"/>
-              </w:rPr>
-              <w:t>ID_Comercio</w:t>
-            </w:r>
-            <w:proofErr w:type="spellEnd"/>
-            <w:r>
-              <w:rPr>
-                <w:rFonts w:ascii="Arial" w:hAnsi="Arial" w:cs="Arial"/>
-                <w:sz w:val="16"/>
-                <w:szCs w:val="16"/>
-              </w:rPr>
-              <w:t xml:space="preserve">}}     </w:t>
+              <w:t xml:space="preserve">   </w:t>
             </w:r>
             <w:r>
               <w:rPr>
@@ -236,7 +244,7 @@
                 <w:sz w:val="16"/>
                 <w:szCs w:val="16"/>
               </w:rPr>
-              <w:t xml:space="preserve"> {{</w:t>
+              <w:t>{{</w:t>
             </w:r>
             <w:proofErr w:type="spellStart"/>
             <w:r>
@@ -254,7 +262,7 @@
                 <w:sz w:val="16"/>
                 <w:szCs w:val="16"/>
               </w:rPr>
-              <w:t xml:space="preserve">}}      </w:t>
+              <w:t xml:space="preserve">}} </w:t>
             </w:r>
             <w:r>
               <w:rPr>
@@ -262,7 +270,23 @@
                 <w:sz w:val="16"/>
                 <w:szCs w:val="16"/>
               </w:rPr>
-              <w:t xml:space="preserve">    </w:t>
+              <w:t xml:space="preserve"> </w:t>
+            </w:r>
+            <w:r>
+              <w:rPr>
+                <w:rFonts w:ascii="Arial" w:hAnsi="Arial" w:cs="Arial"/>
+                <w:sz w:val="16"/>
+                <w:szCs w:val="16"/>
+              </w:rPr>
+              <w:t xml:space="preserve">     </w:t>
+            </w:r>
+            <w:r>
+              <w:rPr>
+                <w:rFonts w:ascii="Arial" w:hAnsi="Arial" w:cs="Arial"/>
+                <w:sz w:val="16"/>
+                <w:szCs w:val="16"/>
+              </w:rPr>
+              <w:t xml:space="preserve">  </w:t>
             </w:r>
             <w:r>
               <w:rPr>
@@ -279,7 +303,15 @@
                 <w:sz w:val="16"/>
                 <w:szCs w:val="16"/>
               </w:rPr>
-              <w:t xml:space="preserve"> {{Hora}}          </w:t>
+              <w:t xml:space="preserve">{{Hora}}  </w:t>
+            </w:r>
+            <w:r>
+              <w:rPr>
+                <w:rFonts w:ascii="Arial" w:hAnsi="Arial" w:cs="Arial"/>
+                <w:sz w:val="16"/>
+                <w:szCs w:val="16"/>
+              </w:rPr>
+              <w:t xml:space="preserve">       </w:t>
             </w:r>
             <w:r>
               <w:rPr>
@@ -313,7 +345,7 @@
                 <w:sz w:val="16"/>
                 <w:szCs w:val="16"/>
               </w:rPr>
-              <w:t xml:space="preserve"> {{</w:t>
+              <w:t>{{</w:t>
             </w:r>
             <w:proofErr w:type="spellStart"/>
             <w:r>
@@ -394,7 +426,7 @@
                 <w:sz w:val="16"/>
                 <w:szCs w:val="16"/>
               </w:rPr>
-              <w:t xml:space="preserve"> {{Solicitante}}                       </w:t>
+              <w:t xml:space="preserve">{{Solicitante}}                       </w:t>
             </w:r>
             <w:r>
               <w:rPr>
@@ -410,15 +442,7 @@
                 <w:sz w:val="16"/>
                 <w:szCs w:val="16"/>
               </w:rPr>
-              <w:t xml:space="preserve">                             </w:t>
-            </w:r>
-            <w:r>
-              <w:rPr>
-                <w:rFonts w:ascii="Arial" w:hAnsi="Arial" w:cs="Arial"/>
-                <w:sz w:val="16"/>
-                <w:szCs w:val="16"/>
-              </w:rPr>
-              <w:t xml:space="preserve"> </w:t>
+              <w:t xml:space="preserve">                        </w:t>
             </w:r>
             <w:r>
               <w:rPr>
@@ -444,7 +468,7 @@
                 <w:sz w:val="16"/>
                 <w:szCs w:val="16"/>
               </w:rPr>
-              <w:t xml:space="preserve"> {{CI}}</w:t>
+              <w:t>{{CI}}</w:t>
             </w:r>
             <w:r>
               <w:rPr>
@@ -452,7 +476,7 @@
                 <w:sz w:val="16"/>
                 <w:szCs w:val="16"/>
               </w:rPr>
-              <w:t xml:space="preserve">                          </w:t>
+              <w:t xml:space="preserve">                        </w:t>
             </w:r>
             <w:r>
               <w:rPr>
@@ -478,7 +502,7 @@
                 <w:sz w:val="16"/>
                 <w:szCs w:val="16"/>
               </w:rPr>
-              <w:t xml:space="preserve"> {{</w:t>
+              <w:t>{{</w:t>
             </w:r>
             <w:proofErr w:type="spellStart"/>
             <w:r>
@@ -534,7 +558,15 @@
                 <w:sz w:val="16"/>
                 <w:szCs w:val="16"/>
               </w:rPr>
-              <w:t>: {{</w:t>
+              <w:t>:</w:t>
+            </w:r>
+            <w:r>
+              <w:rPr>
+                <w:rFonts w:ascii="Arial" w:hAnsi="Arial" w:cs="Arial"/>
+                <w:sz w:val="16"/>
+                <w:szCs w:val="16"/>
+              </w:rPr>
+              <w:t>{{</w:t>
             </w:r>
             <w:proofErr w:type="spellStart"/>
             <w:r>
@@ -591,7 +623,7 @@
                 <w:sz w:val="16"/>
                 <w:szCs w:val="16"/>
               </w:rPr>
-              <w:t xml:space="preserve"> {{</w:t>
+              <w:t>{{</w:t>
             </w:r>
             <w:proofErr w:type="spellStart"/>
             <w:r>
@@ -617,7 +649,15 @@
                 <w:sz w:val="16"/>
                 <w:szCs w:val="16"/>
               </w:rPr>
-              <w:t xml:space="preserve">                                                                    </w:t>
+              <w:t xml:space="preserve">                                    </w:t>
+            </w:r>
+            <w:r>
+              <w:rPr>
+                <w:rFonts w:ascii="Arial" w:hAnsi="Arial" w:cs="Arial"/>
+                <w:sz w:val="16"/>
+                <w:szCs w:val="16"/>
+              </w:rPr>
+              <w:t xml:space="preserve">                        </w:t>
             </w:r>
             <w:r>
               <w:rPr>
@@ -636,7 +676,7 @@
                 <w:szCs w:val="16"/>
                 <w:lang w:val="es-MX"/>
               </w:rPr>
-              <w:t xml:space="preserve"> {{ </w:t>
+              <w:t>{{</w:t>
             </w:r>
             <w:proofErr w:type="spellStart"/>
             <w:r>
@@ -656,7 +696,7 @@
                 <w:szCs w:val="16"/>
                 <w:lang w:val="es-MX"/>
               </w:rPr>
-              <w:t xml:space="preserve"> }}</w:t>
+              <w:t>}}</w:t>
             </w:r>
           </w:p>
           <w:p>
@@ -695,15 +735,6 @@
                 <w:rFonts w:ascii="Arial" w:hAnsi="Arial" w:cs="Arial"/>
                 <w:sz w:val="16"/>
                 <w:szCs w:val="16"/>
-                <w:lang w:val="es-MX"/>
-              </w:rPr>
-              <w:t xml:space="preserve"> </w:t>
-            </w:r>
-            <w:r>
-              <w:rPr>
-                <w:rFonts w:ascii="Arial" w:hAnsi="Arial" w:cs="Arial"/>
-                <w:sz w:val="16"/>
-                <w:szCs w:val="16"/>
               </w:rPr>
               <w:t>{{</w:t>
             </w:r>
@@ -772,15 +803,6 @@
                 <w:rFonts w:ascii="Arial" w:hAnsi="Arial" w:cs="Arial"/>
                 <w:sz w:val="16"/>
                 <w:szCs w:val="16"/>
-                <w:lang w:val="es-MX"/>
-              </w:rPr>
-              <w:t xml:space="preserve"> </w:t>
-            </w:r>
-            <w:r>
-              <w:rPr>
-                <w:rFonts w:ascii="Arial" w:hAnsi="Arial" w:cs="Arial"/>
-                <w:sz w:val="16"/>
-                <w:szCs w:val="16"/>
               </w:rPr>
               <w:t>{{Estado}}</w:t>
             </w:r>
@@ -863,15 +885,6 @@
                 <w:rFonts w:ascii="Arial" w:hAnsi="Arial" w:cs="Arial"/>
                 <w:sz w:val="16"/>
                 <w:szCs w:val="16"/>
-                <w:lang w:val="es-MX"/>
-              </w:rPr>
-              <w:t xml:space="preserve"> </w:t>
-            </w:r>
-            <w:r>
-              <w:rPr>
-                <w:rFonts w:ascii="Arial" w:hAnsi="Arial" w:cs="Arial"/>
-                <w:sz w:val="16"/>
-                <w:szCs w:val="16"/>
               </w:rPr>
               <w:t>{{Municipio}}</w:t>
             </w:r>
@@ -956,7 +969,7 @@
                 <w:szCs w:val="16"/>
                 <w:lang w:val="es-MX"/>
               </w:rPr>
-              <w:t xml:space="preserve"> {{Parroquia}}            </w:t>
+              <w:t xml:space="preserve">{{Parroquia}}            </w:t>
             </w:r>
             <w:r>
               <w:rPr>
@@ -1090,7 +1103,7 @@
                 <w:szCs w:val="16"/>
                 <w:lang w:val="es-MX"/>
               </w:rPr>
-              <w:t xml:space="preserve"> {{</w:t>
+              <w:t>{{</w:t>
             </w:r>
             <w:proofErr w:type="spellStart"/>
             <w:r>
@@ -1151,6 +1164,35 @@
                 <w:szCs w:val="16"/>
                 <w:lang w:val="es-MX"/>
               </w:rPr>
+              <w:t>{{</w:t>
+            </w:r>
+            <w:proofErr w:type="spellStart"/>
+            <w:r>
+              <w:rPr>
+                <w:rFonts w:ascii="Arial" w:hAnsi="Arial" w:cs="Arial"/>
+                <w:sz w:val="16"/>
+                <w:szCs w:val="16"/>
+                <w:lang w:val="es-MX"/>
+              </w:rPr>
+              <w:t>Pago_Tasa_Servicio</w:t>
+            </w:r>
+            <w:proofErr w:type="spellEnd"/>
+            <w:r>
+              <w:rPr>
+                <w:rFonts w:ascii="Arial" w:hAnsi="Arial" w:cs="Arial"/>
+                <w:sz w:val="16"/>
+                <w:szCs w:val="16"/>
+                <w:lang w:val="es-MX"/>
+              </w:rPr>
+              <w:t xml:space="preserve">}}  </w:t>
+            </w:r>
+            <w:r>
+              <w:rPr>
+                <w:rFonts w:ascii="Arial" w:hAnsi="Arial" w:cs="Arial"/>
+                <w:sz w:val="16"/>
+                <w:szCs w:val="16"/>
+                <w:lang w:val="es-MX"/>
+              </w:rPr>
               <w:t xml:space="preserve"> </w:t>
             </w:r>
             <w:r>
@@ -1160,9 +1202,8 @@
                 <w:szCs w:val="16"/>
                 <w:lang w:val="es-MX"/>
               </w:rPr>
-              <w:t xml:space="preserve"> {{</w:t>
-            </w:r>
-            <w:proofErr w:type="spellStart"/>
+              <w:t xml:space="preserve"> </w:t>
+            </w:r>
             <w:r>
               <w:rPr>
                 <w:rFonts w:ascii="Arial" w:hAnsi="Arial" w:cs="Arial"/>
@@ -1170,9 +1211,8 @@
                 <w:szCs w:val="16"/>
                 <w:lang w:val="es-MX"/>
               </w:rPr>
-              <w:t>Pago_Tasa_Servicio</w:t>
-            </w:r>
-            <w:proofErr w:type="spellEnd"/>
+              <w:t xml:space="preserve"> </w:t>
+            </w:r>
             <w:r>
               <w:rPr>
                 <w:rFonts w:ascii="Arial" w:hAnsi="Arial" w:cs="Arial"/>
@@ -1180,7 +1220,7 @@
                 <w:szCs w:val="16"/>
                 <w:lang w:val="es-MX"/>
               </w:rPr>
-              <w:t xml:space="preserve">}}     </w:t>
+              <w:t xml:space="preserve">  </w:t>
             </w:r>
             <w:r>
               <w:rPr>
@@ -1209,7 +1249,7 @@
                 <w:szCs w:val="16"/>
                 <w:lang w:val="es-MX"/>
               </w:rPr>
-              <w:t xml:space="preserve"> {{</w:t>
+              <w:t>{{</w:t>
             </w:r>
             <w:proofErr w:type="spellStart"/>
             <w:r>
@@ -1247,7 +1287,27 @@
                 <w:szCs w:val="16"/>
                 <w:lang w:val="es-MX"/>
               </w:rPr>
-              <w:t xml:space="preserve">      </w:t>
+              <w:t xml:space="preserve">  </w:t>
+            </w:r>
+            <w:r>
+              <w:rPr>
+                <w:rFonts w:ascii="Arial" w:hAnsi="Arial" w:cs="Arial"/>
+                <w:sz w:val="16"/>
+                <w:szCs w:val="16"/>
+                <w:lang w:val="es-MX"/>
+              </w:rPr>
+              <w:t xml:space="preserve"> </w:t>
+            </w:r>
+            <w:bookmarkStart w:id="0" w:name="_GoBack"/>
+            <w:bookmarkEnd w:id="0"/>
+            <w:r>
+              <w:rPr>
+                <w:rFonts w:ascii="Arial" w:hAnsi="Arial" w:cs="Arial"/>
+                <w:sz w:val="16"/>
+                <w:szCs w:val="16"/>
+                <w:lang w:val="es-MX"/>
+              </w:rPr>
+              <w:t xml:space="preserve">    </w:t>
             </w:r>
             <w:r>
               <w:rPr>
@@ -1267,15 +1327,6 @@
                 <w:lang w:val="es-MX"/>
               </w:rPr>
               <w:t>Referencia:</w:t>
-            </w:r>
-            <w:r>
-              <w:rPr>
-                <w:rFonts w:ascii="Arial" w:hAnsi="Arial" w:cs="Arial"/>
-                <w:sz w:val="16"/>
-                <w:szCs w:val="16"/>
-                <w:lang w:val="es-MX"/>
-              </w:rPr>
-              <w:t xml:space="preserve"> </w:t>
             </w:r>
             <w:r>
               <w:rPr>
@@ -1327,8 +1378,6 @@
               </w:rPr>
               <w:t>:</w:t>
             </w:r>
-            <w:bookmarkStart w:id="0" w:name="_GoBack"/>
-            <w:bookmarkEnd w:id="0"/>
           </w:p>
           <w:p>
             <w:pPr>
@@ -7881,7 +7930,7 @@
 </file>
 
 <file path=word/endnotes.xml><?xml version="1.0" encoding="utf-8"?>
-<w:endnotes xmlns:wpc="http://schemas.microsoft.com/office/word/2010/wordprocessingCanvas" xmlns:cx="http://schemas.microsoft.com/office/drawing/2014/chartex" xmlns:mc="http://schemas.openxmlformats.org/markup-compatibility/2006" xmlns:o="urn:schemas-microsoft-com:office:office" xmlns:r="http://schemas.openxmlformats.org/officeDocument/2006/relationships" xmlns:m="http://schemas.openxmlformats.org/officeDocument/2006/math" xmlns:v="urn:schemas-microsoft-com:vml" xmlns:wp14="http://schemas.microsoft.com/office/word/2010/wordprocessingDrawing" xmlns:wp="http://schemas.openxmlformats.org/drawingml/2006/wordprocessingDrawing" xmlns:w10="urn:schemas-microsoft-com:office:word" xmlns:w="http://schemas.openxmlformats.org/wordprocessingml/2006/main" xmlns:w14="http://schemas.microsoft.com/office/word/2010/wordml" xmlns:w15="http://schemas.microsoft.com/office/word/2012/wordml" xmlns:w16se="http://schemas.microsoft.com/office/word/2015/wordml/symex" xmlns:wpg="http://schemas.microsoft.com/office/word/2010/wordprocessingGroup" xmlns:wpi="http://schemas.microsoft.com/office/word/2010/wordprocessingInk" xmlns:wne="http://schemas.microsoft.com/office/word/2006/wordml" xmlns:wps="http://schemas.microsoft.com/office/word/2010/wordprocessingShape" mc:Ignorable="w14 w15 w16se wp14">
+<w:endnotes xmlns:wpc="http://schemas.microsoft.com/office/word/2010/wordprocessingCanvas" xmlns:mc="http://schemas.openxmlformats.org/markup-compatibility/2006" xmlns:o="urn:schemas-microsoft-com:office:office" xmlns:r="http://schemas.openxmlformats.org/officeDocument/2006/relationships" xmlns:m="http://schemas.openxmlformats.org/officeDocument/2006/math" xmlns:v="urn:schemas-microsoft-com:vml" xmlns:wp14="http://schemas.microsoft.com/office/word/2010/wordprocessingDrawing" xmlns:wp="http://schemas.openxmlformats.org/drawingml/2006/wordprocessingDrawing" xmlns:w10="urn:schemas-microsoft-com:office:word" xmlns:w="http://schemas.openxmlformats.org/wordprocessingml/2006/main" xmlns:w14="http://schemas.microsoft.com/office/word/2010/wordml" xmlns:w15="http://schemas.microsoft.com/office/word/2012/wordml" xmlns:wpg="http://schemas.microsoft.com/office/word/2010/wordprocessingGroup" xmlns:wpi="http://schemas.microsoft.com/office/word/2010/wordprocessingInk" xmlns:wne="http://schemas.microsoft.com/office/word/2006/wordml" xmlns:wps="http://schemas.microsoft.com/office/word/2010/wordprocessingShape" mc:Ignorable="w14 w15 wp14">
   <w:endnote w:type="separator" w:id="-1">
     <w:p>
       <w:r>
@@ -7903,7 +7952,7 @@
 </file>
 
 <file path=word/footer1.xml><?xml version="1.0" encoding="utf-8"?>
-<w:ftr xmlns:wpc="http://schemas.microsoft.com/office/word/2010/wordprocessingCanvas" xmlns:cx="http://schemas.microsoft.com/office/drawing/2014/chartex" xmlns:mc="http://schemas.openxmlformats.org/markup-compatibility/2006" xmlns:o="urn:schemas-microsoft-com:office:office" xmlns:r="http://schemas.openxmlformats.org/officeDocument/2006/relationships" xmlns:m="http://schemas.openxmlformats.org/officeDocument/2006/math" xmlns:v="urn:schemas-microsoft-com:vml" xmlns:wp14="http://schemas.microsoft.com/office/word/2010/wordprocessingDrawing" xmlns:wp="http://schemas.openxmlformats.org/drawingml/2006/wordprocessingDrawing" xmlns:w10="urn:schemas-microsoft-com:office:word" xmlns:w="http://schemas.openxmlformats.org/wordprocessingml/2006/main" xmlns:w14="http://schemas.microsoft.com/office/word/2010/wordml" xmlns:w15="http://schemas.microsoft.com/office/word/2012/wordml" xmlns:w16se="http://schemas.microsoft.com/office/word/2015/wordml/symex" xmlns:wpg="http://schemas.microsoft.com/office/word/2010/wordprocessingGroup" xmlns:wpi="http://schemas.microsoft.com/office/word/2010/wordprocessingInk" xmlns:wne="http://schemas.microsoft.com/office/word/2006/wordml" xmlns:wps="http://schemas.microsoft.com/office/word/2010/wordprocessingShape" mc:Ignorable="w14 w15 w16se wp14">
+<w:ftr xmlns:wpc="http://schemas.microsoft.com/office/word/2010/wordprocessingCanvas" xmlns:mc="http://schemas.openxmlformats.org/markup-compatibility/2006" xmlns:o="urn:schemas-microsoft-com:office:office" xmlns:r="http://schemas.openxmlformats.org/officeDocument/2006/relationships" xmlns:m="http://schemas.openxmlformats.org/officeDocument/2006/math" xmlns:v="urn:schemas-microsoft-com:vml" xmlns:wp14="http://schemas.microsoft.com/office/word/2010/wordprocessingDrawing" xmlns:wp="http://schemas.openxmlformats.org/drawingml/2006/wordprocessingDrawing" xmlns:w10="urn:schemas-microsoft-com:office:word" xmlns:w="http://schemas.openxmlformats.org/wordprocessingml/2006/main" xmlns:w14="http://schemas.microsoft.com/office/word/2010/wordml" xmlns:w15="http://schemas.microsoft.com/office/word/2012/wordml" xmlns:wpg="http://schemas.microsoft.com/office/word/2010/wordprocessingGroup" xmlns:wpi="http://schemas.microsoft.com/office/word/2010/wordprocessingInk" xmlns:wne="http://schemas.microsoft.com/office/word/2006/wordml" xmlns:wps="http://schemas.microsoft.com/office/word/2010/wordprocessingShape" mc:Ignorable="w14 w15 wp14">
   <w:p>
     <w:pPr>
       <w:pStyle w:val="Piedepgina"/>
@@ -7911,7 +7960,7 @@
     <w:r>
       <w:rPr>
         <w:noProof/>
-        <w:lang w:val="en-US"/>
+        <w:lang w:eastAsia="es-VE"/>
       </w:rPr>
       <mc:AlternateContent>
         <mc:Choice Requires="wps">
@@ -8204,7 +8253,7 @@
             </wp:anchor>
           </w:drawing>
         </mc:Choice>
-        <mc:Fallback xmlns:w16sdtfl="http://schemas.microsoft.com/office/word/2024/wordml/sdtformatlock" xmlns:w16sdtdh="http://schemas.microsoft.com/office/word/2020/wordml/sdtdatahash" xmlns:w16du="http://schemas.microsoft.com/office/word/2023/wordml/word16du" xmlns:w16="http://schemas.microsoft.com/office/word/2018/wordml" xmlns:w16cid="http://schemas.microsoft.com/office/word/2016/wordml/cid" xmlns:w16cex="http://schemas.microsoft.com/office/word/2018/wordml/cex" xmlns:oel="http://schemas.microsoft.com/office/2019/extlst" xmlns:am3d="http://schemas.microsoft.com/office/drawing/2017/model3d" xmlns:aink="http://schemas.microsoft.com/office/drawing/2016/ink" xmlns:cx8="http://schemas.microsoft.com/office/drawing/2016/5/14/chartex" xmlns:cx7="http://schemas.microsoft.com/office/drawing/2016/5/13/chartex" xmlns:cx6="http://schemas.microsoft.com/office/drawing/2016/5/12/chartex" xmlns:cx5="http://schemas.microsoft.com/office/drawing/2016/5/11/chartex" xmlns:cx4="http://schemas.microsoft.com/office/drawing/2016/5/10/chartex" xmlns:cx3="http://schemas.microsoft.com/office/drawing/2016/5/9/chartex" xmlns:cx2="http://schemas.microsoft.com/office/drawing/2015/10/21/chartex" xmlns:cx1="http://schemas.microsoft.com/office/drawing/2015/9/8/chartex">
+        <mc:Fallback xmlns:cx1="http://schemas.microsoft.com/office/drawing/2015/9/8/chartex" xmlns:cx2="http://schemas.microsoft.com/office/drawing/2015/10/21/chartex" xmlns:cx3="http://schemas.microsoft.com/office/drawing/2016/5/9/chartex" xmlns:cx4="http://schemas.microsoft.com/office/drawing/2016/5/10/chartex" xmlns:cx5="http://schemas.microsoft.com/office/drawing/2016/5/11/chartex" xmlns:cx6="http://schemas.microsoft.com/office/drawing/2016/5/12/chartex" xmlns:cx7="http://schemas.microsoft.com/office/drawing/2016/5/13/chartex" xmlns:cx8="http://schemas.microsoft.com/office/drawing/2016/5/14/chartex" xmlns:aink="http://schemas.microsoft.com/office/drawing/2016/ink" xmlns:am3d="http://schemas.microsoft.com/office/drawing/2017/model3d" xmlns:oel="http://schemas.microsoft.com/office/2019/extlst" xmlns:w16cex="http://schemas.microsoft.com/office/word/2018/wordml/cex" xmlns:w16cid="http://schemas.microsoft.com/office/word/2016/wordml/cid" xmlns:w16="http://schemas.microsoft.com/office/word/2018/wordml" xmlns:w16du="http://schemas.microsoft.com/office/word/2023/wordml/word16du" xmlns:w16sdtdh="http://schemas.microsoft.com/office/word/2020/wordml/sdtdatahash" xmlns:w16sdtfl="http://schemas.microsoft.com/office/word/2024/wordml/sdtformatlock" xmlns:w16se="http://schemas.microsoft.com/office/word/2015/wordml/symex" xmlns:cx="http://schemas.microsoft.com/office/drawing/2014/chartex">
           <w:pict>
             <v:shapetype w14:anchorId="62B444EA" id="_x0000_t202" coordsize="21600,21600" o:spt="202" path="m,l,21600r21600,l21600,xe">
               <v:stroke joinstyle="miter"/>
@@ -8439,7 +8488,7 @@
     <w:r>
       <w:rPr>
         <w:noProof/>
-        <w:lang w:val="en-US"/>
+        <w:lang w:eastAsia="es-VE"/>
       </w:rPr>
       <mc:AlternateContent>
         <mc:Choice Requires="wps">
@@ -8504,7 +8553,7 @@
             </wp:anchor>
           </w:drawing>
         </mc:Choice>
-        <mc:Fallback xmlns:w16sdtfl="http://schemas.microsoft.com/office/word/2024/wordml/sdtformatlock" xmlns:w16sdtdh="http://schemas.microsoft.com/office/word/2020/wordml/sdtdatahash" xmlns:w16du="http://schemas.microsoft.com/office/word/2023/wordml/word16du" xmlns:w16="http://schemas.microsoft.com/office/word/2018/wordml" xmlns:w16cid="http://schemas.microsoft.com/office/word/2016/wordml/cid" xmlns:w16cex="http://schemas.microsoft.com/office/word/2018/wordml/cex" xmlns:oel="http://schemas.microsoft.com/office/2019/extlst" xmlns:am3d="http://schemas.microsoft.com/office/drawing/2017/model3d" xmlns:aink="http://schemas.microsoft.com/office/drawing/2016/ink" xmlns:cx8="http://schemas.microsoft.com/office/drawing/2016/5/14/chartex" xmlns:cx7="http://schemas.microsoft.com/office/drawing/2016/5/13/chartex" xmlns:cx6="http://schemas.microsoft.com/office/drawing/2016/5/12/chartex" xmlns:cx5="http://schemas.microsoft.com/office/drawing/2016/5/11/chartex" xmlns:cx4="http://schemas.microsoft.com/office/drawing/2016/5/10/chartex" xmlns:cx3="http://schemas.microsoft.com/office/drawing/2016/5/9/chartex" xmlns:cx2="http://schemas.microsoft.com/office/drawing/2015/10/21/chartex" xmlns:cx1="http://schemas.microsoft.com/office/drawing/2015/9/8/chartex">
+        <mc:Fallback xmlns:cx1="http://schemas.microsoft.com/office/drawing/2015/9/8/chartex" xmlns:cx2="http://schemas.microsoft.com/office/drawing/2015/10/21/chartex" xmlns:cx3="http://schemas.microsoft.com/office/drawing/2016/5/9/chartex" xmlns:cx4="http://schemas.microsoft.com/office/drawing/2016/5/10/chartex" xmlns:cx5="http://schemas.microsoft.com/office/drawing/2016/5/11/chartex" xmlns:cx6="http://schemas.microsoft.com/office/drawing/2016/5/12/chartex" xmlns:cx7="http://schemas.microsoft.com/office/drawing/2016/5/13/chartex" xmlns:cx8="http://schemas.microsoft.com/office/drawing/2016/5/14/chartex" xmlns:aink="http://schemas.microsoft.com/office/drawing/2016/ink" xmlns:am3d="http://schemas.microsoft.com/office/drawing/2017/model3d" xmlns:oel="http://schemas.microsoft.com/office/2019/extlst" xmlns:w16cex="http://schemas.microsoft.com/office/word/2018/wordml/cex" xmlns:w16cid="http://schemas.microsoft.com/office/word/2016/wordml/cid" xmlns:w16="http://schemas.microsoft.com/office/word/2018/wordml" xmlns:w16du="http://schemas.microsoft.com/office/word/2023/wordml/word16du" xmlns:w16sdtdh="http://schemas.microsoft.com/office/word/2020/wordml/sdtdatahash" xmlns:w16sdtfl="http://schemas.microsoft.com/office/word/2024/wordml/sdtformatlock" xmlns:w16se="http://schemas.microsoft.com/office/word/2015/wordml/symex" xmlns:cx="http://schemas.microsoft.com/office/drawing/2014/chartex">
           <w:pict>
             <v:shape w14:anchorId="27BFD393" id="Cuadro de texto 4" o:spid="_x0000_s1036" type="#_x0000_t202" style="position:absolute;margin-left:52.5pt;margin-top:-12.2pt;width:78pt;height:24pt;z-index:251658241;visibility:visible;mso-wrap-style:square;mso-width-percent:0;mso-height-percent:0;mso-wrap-distance-left:9pt;mso-wrap-distance-top:0;mso-wrap-distance-right:9pt;mso-wrap-distance-bottom:0;mso-position-horizontal:absolute;mso-position-horizontal-relative:left-margin-area;mso-position-vertical:absolute;mso-position-vertical-relative:text;mso-width-percent:0;mso-height-percent:0;mso-width-relative:margin;mso-height-relative:margin;v-text-anchor:top" o:gfxdata="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" filled="f" stroked="f" strokeweight=".5pt">
               <v:textbox>
@@ -8530,7 +8579,7 @@
 </file>
 
 <file path=word/footnotes.xml><?xml version="1.0" encoding="utf-8"?>
-<w:footnotes xmlns:wpc="http://schemas.microsoft.com/office/word/2010/wordprocessingCanvas" xmlns:cx="http://schemas.microsoft.com/office/drawing/2014/chartex" xmlns:mc="http://schemas.openxmlformats.org/markup-compatibility/2006" xmlns:o="urn:schemas-microsoft-com:office:office" xmlns:r="http://schemas.openxmlformats.org/officeDocument/2006/relationships" xmlns:m="http://schemas.openxmlformats.org/officeDocument/2006/math" xmlns:v="urn:schemas-microsoft-com:vml" xmlns:wp14="http://schemas.microsoft.com/office/word/2010/wordprocessingDrawing" xmlns:wp="http://schemas.openxmlformats.org/drawingml/2006/wordprocessingDrawing" xmlns:w10="urn:schemas-microsoft-com:office:word" xmlns:w="http://schemas.openxmlformats.org/wordprocessingml/2006/main" xmlns:w14="http://schemas.microsoft.com/office/word/2010/wordml" xmlns:w15="http://schemas.microsoft.com/office/word/2012/wordml" xmlns:w16se="http://schemas.microsoft.com/office/word/2015/wordml/symex" xmlns:wpg="http://schemas.microsoft.com/office/word/2010/wordprocessingGroup" xmlns:wpi="http://schemas.microsoft.com/office/word/2010/wordprocessingInk" xmlns:wne="http://schemas.microsoft.com/office/word/2006/wordml" xmlns:wps="http://schemas.microsoft.com/office/word/2010/wordprocessingShape" mc:Ignorable="w14 w15 w16se wp14">
+<w:footnotes xmlns:wpc="http://schemas.microsoft.com/office/word/2010/wordprocessingCanvas" xmlns:mc="http://schemas.openxmlformats.org/markup-compatibility/2006" xmlns:o="urn:schemas-microsoft-com:office:office" xmlns:r="http://schemas.openxmlformats.org/officeDocument/2006/relationships" xmlns:m="http://schemas.openxmlformats.org/officeDocument/2006/math" xmlns:v="urn:schemas-microsoft-com:vml" xmlns:wp14="http://schemas.microsoft.com/office/word/2010/wordprocessingDrawing" xmlns:wp="http://schemas.openxmlformats.org/drawingml/2006/wordprocessingDrawing" xmlns:w10="urn:schemas-microsoft-com:office:word" xmlns:w="http://schemas.openxmlformats.org/wordprocessingml/2006/main" xmlns:w14="http://schemas.microsoft.com/office/word/2010/wordml" xmlns:w15="http://schemas.microsoft.com/office/word/2012/wordml" xmlns:wpg="http://schemas.microsoft.com/office/word/2010/wordprocessingGroup" xmlns:wpi="http://schemas.microsoft.com/office/word/2010/wordprocessingInk" xmlns:wne="http://schemas.microsoft.com/office/word/2006/wordml" xmlns:wps="http://schemas.microsoft.com/office/word/2010/wordprocessingShape" mc:Ignorable="w14 w15 wp14">
   <w:footnote w:type="separator" w:id="-1">
     <w:p>
       <w:r>
@@ -8552,7 +8601,7 @@
 </file>
 
 <file path=word/header1.xml><?xml version="1.0" encoding="utf-8"?>
-<w:hdr xmlns:wpc="http://schemas.microsoft.com/office/word/2010/wordprocessingCanvas" xmlns:cx="http://schemas.microsoft.com/office/drawing/2014/chartex" xmlns:mc="http://schemas.openxmlformats.org/markup-compatibility/2006" xmlns:o="urn:schemas-microsoft-com:office:office" xmlns:r="http://schemas.openxmlformats.org/officeDocument/2006/relationships" xmlns:m="http://schemas.openxmlformats.org/officeDocument/2006/math" xmlns:v="urn:schemas-microsoft-com:vml" xmlns:wp14="http://schemas.microsoft.com/office/word/2010/wordprocessingDrawing" xmlns:wp="http://schemas.openxmlformats.org/drawingml/2006/wordprocessingDrawing" xmlns:w10="urn:schemas-microsoft-com:office:word" xmlns:w="http://schemas.openxmlformats.org/wordprocessingml/2006/main" xmlns:w14="http://schemas.microsoft.com/office/word/2010/wordml" xmlns:w15="http://schemas.microsoft.com/office/word/2012/wordml" xmlns:w16se="http://schemas.microsoft.com/office/word/2015/wordml/symex" xmlns:wpg="http://schemas.microsoft.com/office/word/2010/wordprocessingGroup" xmlns:wpi="http://schemas.microsoft.com/office/word/2010/wordprocessingInk" xmlns:wne="http://schemas.microsoft.com/office/word/2006/wordml" xmlns:wps="http://schemas.microsoft.com/office/word/2010/wordprocessingShape" mc:Ignorable="w14 w15 w16se wp14">
+<w:hdr xmlns:wpc="http://schemas.microsoft.com/office/word/2010/wordprocessingCanvas" xmlns:mc="http://schemas.openxmlformats.org/markup-compatibility/2006" xmlns:o="urn:schemas-microsoft-com:office:office" xmlns:r="http://schemas.openxmlformats.org/officeDocument/2006/relationships" xmlns:m="http://schemas.openxmlformats.org/officeDocument/2006/math" xmlns:v="urn:schemas-microsoft-com:vml" xmlns:wp14="http://schemas.microsoft.com/office/word/2010/wordprocessingDrawing" xmlns:wp="http://schemas.openxmlformats.org/drawingml/2006/wordprocessingDrawing" xmlns:w10="urn:schemas-microsoft-com:office:word" xmlns:w="http://schemas.openxmlformats.org/wordprocessingml/2006/main" xmlns:w14="http://schemas.microsoft.com/office/word/2010/wordml" xmlns:w15="http://schemas.microsoft.com/office/word/2012/wordml" xmlns:wpg="http://schemas.microsoft.com/office/word/2010/wordprocessingGroup" xmlns:wpi="http://schemas.microsoft.com/office/word/2010/wordprocessingInk" xmlns:wne="http://schemas.microsoft.com/office/word/2006/wordml" xmlns:wps="http://schemas.microsoft.com/office/word/2010/wordprocessingShape" mc:Ignorable="w14 w15 wp14">
   <w:p>
     <w:pPr>
       <w:rPr>
@@ -8565,7 +8614,7 @@
         <w:rFonts w:ascii="Arial" w:hAnsi="Arial" w:cs="Arial"/>
         <w:b/>
         <w:noProof/>
-        <w:lang w:val="en-US" w:eastAsia="en-US"/>
+        <w:lang w:eastAsia="es-VE"/>
       </w:rPr>
       <mc:AlternateContent>
         <mc:Choice Requires="wpg">
@@ -9010,7 +9059,7 @@
             </wp:anchor>
           </w:drawing>
         </mc:Choice>
-        <mc:Fallback xmlns:w16sdtfl="http://schemas.microsoft.com/office/word/2024/wordml/sdtformatlock" xmlns:w16sdtdh="http://schemas.microsoft.com/office/word/2020/wordml/sdtdatahash" xmlns:w16du="http://schemas.microsoft.com/office/word/2023/wordml/word16du" xmlns:w16="http://schemas.microsoft.com/office/word/2018/wordml" xmlns:w16cid="http://schemas.microsoft.com/office/word/2016/wordml/cid" xmlns:w16cex="http://schemas.microsoft.com/office/word/2018/wordml/cex" xmlns:oel="http://schemas.microsoft.com/office/2019/extlst" xmlns:am3d="http://schemas.microsoft.com/office/drawing/2017/model3d" xmlns:aink="http://schemas.microsoft.com/office/drawing/2016/ink" xmlns:cx8="http://schemas.microsoft.com/office/drawing/2016/5/14/chartex" xmlns:cx7="http://schemas.microsoft.com/office/drawing/2016/5/13/chartex" xmlns:cx6="http://schemas.microsoft.com/office/drawing/2016/5/12/chartex" xmlns:cx5="http://schemas.microsoft.com/office/drawing/2016/5/11/chartex" xmlns:cx4="http://schemas.microsoft.com/office/drawing/2016/5/10/chartex" xmlns:cx3="http://schemas.microsoft.com/office/drawing/2016/5/9/chartex" xmlns:cx2="http://schemas.microsoft.com/office/drawing/2015/10/21/chartex" xmlns:cx1="http://schemas.microsoft.com/office/drawing/2015/9/8/chartex">
+        <mc:Fallback xmlns:cx1="http://schemas.microsoft.com/office/drawing/2015/9/8/chartex" xmlns:cx2="http://schemas.microsoft.com/office/drawing/2015/10/21/chartex" xmlns:cx3="http://schemas.microsoft.com/office/drawing/2016/5/9/chartex" xmlns:cx4="http://schemas.microsoft.com/office/drawing/2016/5/10/chartex" xmlns:cx5="http://schemas.microsoft.com/office/drawing/2016/5/11/chartex" xmlns:cx6="http://schemas.microsoft.com/office/drawing/2016/5/12/chartex" xmlns:cx7="http://schemas.microsoft.com/office/drawing/2016/5/13/chartex" xmlns:cx8="http://schemas.microsoft.com/office/drawing/2016/5/14/chartex" xmlns:aink="http://schemas.microsoft.com/office/drawing/2016/ink" xmlns:am3d="http://schemas.microsoft.com/office/drawing/2017/model3d" xmlns:oel="http://schemas.microsoft.com/office/2019/extlst" xmlns:w16cex="http://schemas.microsoft.com/office/word/2018/wordml/cex" xmlns:w16cid="http://schemas.microsoft.com/office/word/2016/wordml/cid" xmlns:w16="http://schemas.microsoft.com/office/word/2018/wordml" xmlns:w16du="http://schemas.microsoft.com/office/word/2023/wordml/word16du" xmlns:w16sdtdh="http://schemas.microsoft.com/office/word/2020/wordml/sdtdatahash" xmlns:w16sdtfl="http://schemas.microsoft.com/office/word/2024/wordml/sdtformatlock" xmlns:w16se="http://schemas.microsoft.com/office/word/2015/wordml/symex" xmlns:cx="http://schemas.microsoft.com/office/drawing/2014/chartex">
           <w:pict>
             <v:group w14:anchorId="17F7BC96" id="Grupo 3" o:spid="_x0000_s1026" style="position:absolute;margin-left:-73.95pt;margin-top:-136.9pt;width:585.4pt;height:434.8pt;z-index:251658242;mso-height-relative:margin" coordorigin=",536" coordsize="74348,56121" o:gfxdata="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">
               <v:group id="Grupo 10" o:spid="_x0000_s1027" style="position:absolute;top:15049;width:74348;height:12852" coordsize="74348,12852" o:gfxdata="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">
@@ -9257,7 +9306,7 @@
     <w:r>
       <w:rPr>
         <w:noProof/>
-        <w:lang w:val="en-US" w:eastAsia="en-US"/>
+        <w:lang w:eastAsia="es-VE"/>
       </w:rPr>
       <w:drawing>
         <wp:anchor distT="0" distB="0" distL="114300" distR="114300" simplePos="0" relativeHeight="251658243" behindDoc="1" locked="0" layoutInCell="1" allowOverlap="1" wp14:anchorId="7CCF66E0" wp14:editId="4B9123F6">
@@ -9328,8 +9377,8 @@
 </file>
 
 <file path=word/numbering.xml><?xml version="1.0" encoding="utf-8"?>
-<w:numbering xmlns:wpc="http://schemas.microsoft.com/office/word/2010/wordprocessingCanvas" xmlns:cx="http://schemas.microsoft.com/office/drawing/2014/chartex" xmlns:mc="http://schemas.openxmlformats.org/markup-compatibility/2006" xmlns:o="urn:schemas-microsoft-com:office:office" xmlns:r="http://schemas.openxmlformats.org/officeDocument/2006/relationships" xmlns:m="http://schemas.openxmlformats.org/officeDocument/2006/math" xmlns:v="urn:schemas-microsoft-com:vml" xmlns:wp14="http://schemas.microsoft.com/office/word/2010/wordprocessingDrawing" xmlns:wp="http://schemas.openxmlformats.org/drawingml/2006/wordprocessingDrawing" xmlns:w10="urn:schemas-microsoft-com:office:word" xmlns:w="http://schemas.openxmlformats.org/wordprocessingml/2006/main" xmlns:w14="http://schemas.microsoft.com/office/word/2010/wordml" xmlns:w15="http://schemas.microsoft.com/office/word/2012/wordml" xmlns:w16se="http://schemas.microsoft.com/office/word/2015/wordml/symex" xmlns:wpg="http://schemas.microsoft.com/office/word/2010/wordprocessingGroup" xmlns:wpi="http://schemas.microsoft.com/office/word/2010/wordprocessingInk" xmlns:wne="http://schemas.microsoft.com/office/word/2006/wordml" xmlns:wps="http://schemas.microsoft.com/office/word/2010/wordprocessingShape" mc:Ignorable="w14 w15 w16se wp14">
-  <w:abstractNum w:abstractNumId="0" w15:restartNumberingAfterBreak="0">
+<w:numbering xmlns:wpc="http://schemas.microsoft.com/office/word/2010/wordprocessingCanvas" xmlns:mc="http://schemas.openxmlformats.org/markup-compatibility/2006" xmlns:o="urn:schemas-microsoft-com:office:office" xmlns:r="http://schemas.openxmlformats.org/officeDocument/2006/relationships" xmlns:m="http://schemas.openxmlformats.org/officeDocument/2006/math" xmlns:v="urn:schemas-microsoft-com:vml" xmlns:wp14="http://schemas.microsoft.com/office/word/2010/wordprocessingDrawing" xmlns:wp="http://schemas.openxmlformats.org/drawingml/2006/wordprocessingDrawing" xmlns:w10="urn:schemas-microsoft-com:office:word" xmlns:w="http://schemas.openxmlformats.org/wordprocessingml/2006/main" xmlns:w14="http://schemas.microsoft.com/office/word/2010/wordml" xmlns:w15="http://schemas.microsoft.com/office/word/2012/wordml" xmlns:wpg="http://schemas.microsoft.com/office/word/2010/wordprocessingGroup" xmlns:wpi="http://schemas.microsoft.com/office/word/2010/wordprocessingInk" xmlns:wne="http://schemas.microsoft.com/office/word/2006/wordml" xmlns:wps="http://schemas.microsoft.com/office/word/2010/wordprocessingShape" mc:Ignorable="w14 w15 wp14">
+  <w:abstractNum w:abstractNumId="0">
     <w:nsid w:val="00F96C31"/>
     <w:multiLevelType w:val="hybridMultilevel"/>
     <w:tmpl w:val="C4DA74AC"/>
@@ -9415,7 +9464,7 @@
       </w:pPr>
     </w:lvl>
   </w:abstractNum>
-  <w:abstractNum w:abstractNumId="1" w15:restartNumberingAfterBreak="0">
+  <w:abstractNum w:abstractNumId="1">
     <w:nsid w:val="099E10F9"/>
     <w:multiLevelType w:val="hybridMultilevel"/>
     <w:tmpl w:val="9144478C"/>
@@ -9501,7 +9550,7 @@
       </w:pPr>
     </w:lvl>
   </w:abstractNum>
-  <w:abstractNum w:abstractNumId="2" w15:restartNumberingAfterBreak="0">
+  <w:abstractNum w:abstractNumId="2">
     <w:nsid w:val="0DFD465D"/>
     <w:multiLevelType w:val="hybridMultilevel"/>
     <w:tmpl w:val="461067C6"/>
@@ -9642,7 +9691,7 @@
       </w:rPr>
     </w:lvl>
   </w:abstractNum>
-  <w:abstractNum w:abstractNumId="3" w15:restartNumberingAfterBreak="0">
+  <w:abstractNum w:abstractNumId="3">
     <w:nsid w:val="1D7A0A6E"/>
     <w:multiLevelType w:val="hybridMultilevel"/>
     <w:tmpl w:val="7AAA3288"/>
@@ -9755,7 +9804,7 @@
       </w:rPr>
     </w:lvl>
   </w:abstractNum>
-  <w:abstractNum w:abstractNumId="4" w15:restartNumberingAfterBreak="0">
+  <w:abstractNum w:abstractNumId="4">
     <w:nsid w:val="1F761902"/>
     <w:multiLevelType w:val="multilevel"/>
     <w:tmpl w:val="10A61756"/>
@@ -9887,7 +9936,7 @@
       </w:pPr>
     </w:lvl>
   </w:abstractNum>
-  <w:abstractNum w:abstractNumId="5" w15:restartNumberingAfterBreak="0">
+  <w:abstractNum w:abstractNumId="5">
     <w:nsid w:val="332F4BCB"/>
     <w:multiLevelType w:val="hybridMultilevel"/>
     <w:tmpl w:val="FF447AB0"/>
@@ -10024,7 +10073,7 @@
       </w:rPr>
     </w:lvl>
   </w:abstractNum>
-  <w:abstractNum w:abstractNumId="6" w15:restartNumberingAfterBreak="0">
+  <w:abstractNum w:abstractNumId="6">
     <w:nsid w:val="38D323B9"/>
     <w:multiLevelType w:val="hybridMultilevel"/>
     <w:tmpl w:val="575E481A"/>
@@ -10113,7 +10162,7 @@
       </w:pPr>
     </w:lvl>
   </w:abstractNum>
-  <w:abstractNum w:abstractNumId="7" w15:restartNumberingAfterBreak="0">
+  <w:abstractNum w:abstractNumId="7">
     <w:nsid w:val="48AD4EA1"/>
     <w:multiLevelType w:val="hybridMultilevel"/>
     <w:tmpl w:val="9180643A"/>
@@ -10225,7 +10274,7 @@
       </w:rPr>
     </w:lvl>
   </w:abstractNum>
-  <w:abstractNum w:abstractNumId="8" w15:restartNumberingAfterBreak="0">
+  <w:abstractNum w:abstractNumId="8">
     <w:nsid w:val="4D9D422F"/>
     <w:multiLevelType w:val="hybridMultilevel"/>
     <w:tmpl w:val="4058FC52"/>
@@ -10365,7 +10414,7 @@
       </w:rPr>
     </w:lvl>
   </w:abstractNum>
-  <w:abstractNum w:abstractNumId="9" w15:restartNumberingAfterBreak="0">
+  <w:abstractNum w:abstractNumId="9">
     <w:nsid w:val="4DD0595F"/>
     <w:multiLevelType w:val="hybridMultilevel"/>
     <w:tmpl w:val="9536BF1E"/>
@@ -10502,7 +10551,7 @@
       </w:rPr>
     </w:lvl>
   </w:abstractNum>
-  <w:abstractNum w:abstractNumId="10" w15:restartNumberingAfterBreak="0">
+  <w:abstractNum w:abstractNumId="10">
     <w:nsid w:val="50620DF2"/>
     <w:multiLevelType w:val="hybridMultilevel"/>
     <w:tmpl w:val="73F26680"/>
@@ -10643,7 +10692,7 @@
       </w:rPr>
     </w:lvl>
   </w:abstractNum>
-  <w:abstractNum w:abstractNumId="11" w15:restartNumberingAfterBreak="0">
+  <w:abstractNum w:abstractNumId="11">
     <w:nsid w:val="515D1544"/>
     <w:multiLevelType w:val="hybridMultilevel"/>
     <w:tmpl w:val="2C287BCE"/>
@@ -10780,7 +10829,7 @@
       </w:rPr>
     </w:lvl>
   </w:abstractNum>
-  <w:abstractNum w:abstractNumId="12" w15:restartNumberingAfterBreak="0">
+  <w:abstractNum w:abstractNumId="12">
     <w:nsid w:val="51FA2225"/>
     <w:multiLevelType w:val="hybridMultilevel"/>
     <w:tmpl w:val="C14299BE"/>
@@ -10893,7 +10942,7 @@
       </w:rPr>
     </w:lvl>
   </w:abstractNum>
-  <w:abstractNum w:abstractNumId="13" w15:restartNumberingAfterBreak="0">
+  <w:abstractNum w:abstractNumId="13">
     <w:nsid w:val="54E940C1"/>
     <w:multiLevelType w:val="hybridMultilevel"/>
     <w:tmpl w:val="454AB8BE"/>
@@ -10979,7 +11028,7 @@
       </w:pPr>
     </w:lvl>
   </w:abstractNum>
-  <w:abstractNum w:abstractNumId="14" w15:restartNumberingAfterBreak="0">
+  <w:abstractNum w:abstractNumId="14">
     <w:nsid w:val="58575BCC"/>
     <w:multiLevelType w:val="hybridMultilevel"/>
     <w:tmpl w:val="E5766F50"/>
@@ -11116,7 +11165,7 @@
       </w:rPr>
     </w:lvl>
   </w:abstractNum>
-  <w:abstractNum w:abstractNumId="15" w15:restartNumberingAfterBreak="0">
+  <w:abstractNum w:abstractNumId="15">
     <w:nsid w:val="702212E4"/>
     <w:multiLevelType w:val="hybridMultilevel"/>
     <w:tmpl w:val="52F286D2"/>
@@ -11206,7 +11255,7 @@
       </w:pPr>
     </w:lvl>
   </w:abstractNum>
-  <w:abstractNum w:abstractNumId="16" w15:restartNumberingAfterBreak="0">
+  <w:abstractNum w:abstractNumId="16">
     <w:nsid w:val="75BD130C"/>
     <w:multiLevelType w:val="hybridMultilevel"/>
     <w:tmpl w:val="DCEE3326"/>
@@ -11343,7 +11392,7 @@
       </w:rPr>
     </w:lvl>
   </w:abstractNum>
-  <w:abstractNum w:abstractNumId="17" w15:restartNumberingAfterBreak="0">
+  <w:abstractNum w:abstractNumId="17">
     <w:nsid w:val="78CC7215"/>
     <w:multiLevelType w:val="hybridMultilevel"/>
     <w:tmpl w:val="95C40DE0"/>
@@ -11514,7 +11563,7 @@
 </file>
 
 <file path=word/styles.xml><?xml version="1.0" encoding="utf-8"?>
-<w:styles xmlns:mc="http://schemas.openxmlformats.org/markup-compatibility/2006" xmlns:r="http://schemas.openxmlformats.org/officeDocument/2006/relationships" xmlns:w="http://schemas.openxmlformats.org/wordprocessingml/2006/main" xmlns:w14="http://schemas.microsoft.com/office/word/2010/wordml" xmlns:w15="http://schemas.microsoft.com/office/word/2012/wordml" xmlns:w16se="http://schemas.microsoft.com/office/word/2015/wordml/symex" mc:Ignorable="w14 w15 w16se">
+<w:styles xmlns:mc="http://schemas.openxmlformats.org/markup-compatibility/2006" xmlns:r="http://schemas.openxmlformats.org/officeDocument/2006/relationships" xmlns:w="http://schemas.openxmlformats.org/wordprocessingml/2006/main" xmlns:w14="http://schemas.microsoft.com/office/word/2010/wordml" xmlns:w15="http://schemas.microsoft.com/office/word/2012/wordml" mc:Ignorable="w14 w15">
   <w:docDefaults>
     <w:rPrDefault>
       <w:rPr>
@@ -12206,6 +12255,7 @@
       <w:spacing w:after="0" w:line="240" w:lineRule="auto"/>
     </w:pPr>
     <w:tblPr>
+      <w:tblInd w:w="0" w:type="dxa"/>
       <w:tblBorders>
         <w:top w:val="single" w:sz="4" w:space="0" w:color="auto"/>
         <w:left w:val="single" w:sz="4" w:space="0" w:color="auto"/>
@@ -12214,6 +12264,12 @@
         <w:insideH w:val="single" w:sz="4" w:space="0" w:color="auto"/>
         <w:insideV w:val="single" w:sz="4" w:space="0" w:color="auto"/>
       </w:tblBorders>
+      <w:tblCellMar>
+        <w:top w:w="0" w:type="dxa"/>
+        <w:left w:w="108" w:type="dxa"/>
+        <w:bottom w:w="0" w:type="dxa"/>
+        <w:right w:w="108" w:type="dxa"/>
+      </w:tblCellMar>
     </w:tblPr>
   </w:style>
   <w:style w:type="character" w:customStyle="1" w:styleId="Ttulo1Car">
@@ -12415,10 +12471,10 @@
       <w:lang w:eastAsia="es-ES"/>
     </w:rPr>
   </w:style>
-  <w:style w:type="paragraph" w:styleId="Ttulo">
+  <w:style w:type="paragraph" w:styleId="Puesto">
     <w:name w:val="Title"/>
     <w:basedOn w:val="Normal"/>
-    <w:link w:val="TtuloCar"/>
+    <w:link w:val="PuestoCar"/>
     <w:qFormat/>
     <w:rsid w:val="0023375D"/>
     <w:pPr>
@@ -12431,10 +12487,10 @@
       <w:u w:val="single"/>
     </w:rPr>
   </w:style>
-  <w:style w:type="character" w:customStyle="1" w:styleId="TtuloCar">
-    <w:name w:val="Título Car"/>
+  <w:style w:type="character" w:customStyle="1" w:styleId="PuestoCar">
+    <w:name w:val="Puesto Car"/>
     <w:basedOn w:val="Fuentedeprrafopredeter"/>
-    <w:link w:val="Ttulo"/>
+    <w:link w:val="Puesto"/>
     <w:rsid w:val="0023375D"/>
     <w:rPr>
       <w:rFonts w:ascii="Arial" w:eastAsia="Times New Roman" w:hAnsi="Arial" w:cs="Arial"/>
@@ -12943,12 +12999,19 @@
     <w:tblPr>
       <w:tblStyleRowBandSize w:val="1"/>
       <w:tblStyleColBandSize w:val="1"/>
+      <w:tblInd w:w="0" w:type="dxa"/>
       <w:tblBorders>
         <w:top w:val="single" w:sz="8" w:space="0" w:color="000000" w:themeColor="text1"/>
         <w:left w:val="single" w:sz="8" w:space="0" w:color="000000" w:themeColor="text1"/>
         <w:bottom w:val="single" w:sz="8" w:space="0" w:color="000000" w:themeColor="text1"/>
         <w:right w:val="single" w:sz="8" w:space="0" w:color="000000" w:themeColor="text1"/>
       </w:tblBorders>
+      <w:tblCellMar>
+        <w:top w:w="0" w:type="dxa"/>
+        <w:left w:w="108" w:type="dxa"/>
+        <w:bottom w:w="0" w:type="dxa"/>
+        <w:right w:w="108" w:type="dxa"/>
+      </w:tblCellMar>
     </w:tblPr>
     <w:tblStylePr w:type="firstRow">
       <w:pPr>
@@ -13328,7 +13391,7 @@
 </file>
 
 <file path=customXml/itemProps1.xml><?xml version="1.0" encoding="utf-8"?>
-<ds:datastoreItem xmlns:ds="http://schemas.openxmlformats.org/officeDocument/2006/customXml" ds:itemID="{9D11A23A-BCF2-4AB6-9296-560DA0B87754}">
+<ds:datastoreItem xmlns:ds="http://schemas.openxmlformats.org/officeDocument/2006/customXml" ds:itemID="{77532164-34A0-4927-A9D0-51B17A612076}">
   <ds:schemaRefs>
     <ds:schemaRef ds:uri="http://schemas.openxmlformats.org/officeDocument/2006/bibliography"/>
   </ds:schemaRefs>

</xml_diff>